<commit_message>
Se agrega estandar de codificacion en documentacion de flutter
</commit_message>
<xml_diff>
--- a/Documentacion/Tecnica/Tecnologias flutter.docx
+++ b/Documentacion/Tecnica/Tecnologias flutter.docx
@@ -16,83 +16,124 @@
           <w:bCs/>
           <w:lang w:val="es-MX"/>
         </w:rPr>
-        <w:t>Distribución</w:t>
-      </w:r>
+        <w:t xml:space="preserve">Distribución de carpetas </w:t>
+      </w:r>
+      <w:proofErr w:type="spellStart"/>
       <w:r>
         <w:rPr>
           <w:b/>
           <w:bCs/>
           <w:lang w:val="es-MX"/>
         </w:rPr>
-        <w:t xml:space="preserve"> de carpetas </w:t>
+        <w:t>Flutter</w:t>
+      </w:r>
+      <w:proofErr w:type="spellEnd"/>
+    </w:p>
+    <w:p>
+      <w:pPr>
+        <w:rPr>
+          <w:lang w:val="es-MX"/>
+        </w:rPr>
+      </w:pPr>
+      <w:r>
+        <w:rPr>
+          <w:lang w:val="es-MX"/>
+        </w:rPr>
+        <w:t xml:space="preserve">Para el proyecto </w:t>
       </w:r>
       <w:proofErr w:type="spellStart"/>
       <w:r>
+        <w:rPr>
+          <w:lang w:val="es-MX"/>
+        </w:rPr>
+        <w:t>Flutter</w:t>
+      </w:r>
+      <w:proofErr w:type="spellEnd"/>
+      <w:r>
+        <w:rPr>
+          <w:lang w:val="es-MX"/>
+        </w:rPr>
+        <w:t xml:space="preserve"> o móvil de la aplicación picao se sugiere realizar la utilización de una distribución de carpetas modular con el fin de que el código se manejable y tenga una alta escalabilidad a futuro, adicional se utilizara </w:t>
+      </w:r>
+      <w:proofErr w:type="spellStart"/>
+      <w:r>
+        <w:rPr>
+          <w:lang w:val="es-MX"/>
+        </w:rPr>
+        <w:t>GetX</w:t>
+      </w:r>
+      <w:proofErr w:type="spellEnd"/>
+      <w:r>
+        <w:rPr>
+          <w:lang w:val="es-MX"/>
+        </w:rPr>
+        <w:t xml:space="preserve"> como manejador de estados, gestor de dependencias y gestor de rutas.</w:t>
+      </w:r>
+    </w:p>
+    <w:p>
+      <w:pPr>
         <w:rPr>
           <w:b/>
           <w:bCs/>
           <w:lang w:val="es-MX"/>
         </w:rPr>
-        <w:t>Flutter</w:t>
-      </w:r>
-      <w:proofErr w:type="spellEnd"/>
-    </w:p>
-    <w:p>
-      <w:pPr>
-        <w:rPr>
-          <w:lang w:val="es-MX"/>
-        </w:rPr>
-      </w:pPr>
-      <w:r>
-        <w:rPr>
-          <w:lang w:val="es-MX"/>
-        </w:rPr>
-        <w:t xml:space="preserve">Para el proyecto </w:t>
-      </w:r>
-      <w:proofErr w:type="spellStart"/>
-      <w:r>
-        <w:rPr>
-          <w:lang w:val="es-MX"/>
-        </w:rPr>
-        <w:t>Flutter</w:t>
-      </w:r>
-      <w:proofErr w:type="spellEnd"/>
-      <w:r>
-        <w:rPr>
-          <w:lang w:val="es-MX"/>
-        </w:rPr>
-        <w:t xml:space="preserve"> o móvil de la aplicación picao se sugiere realizar la utilización de una distribución de carpetas modular con el fin de que el código se manejable y tenga una alta escalabilidad a futuro, adicional se utilizara </w:t>
-      </w:r>
-      <w:proofErr w:type="spellStart"/>
-      <w:r>
-        <w:rPr>
-          <w:lang w:val="es-MX"/>
-        </w:rPr>
-        <w:t>GetX</w:t>
-      </w:r>
-      <w:proofErr w:type="spellEnd"/>
-      <w:r>
-        <w:rPr>
-          <w:lang w:val="es-MX"/>
-        </w:rPr>
-        <w:t xml:space="preserve"> como manejador de estados, gestor de dependencias y gestor de rutas.</w:t>
-      </w:r>
-    </w:p>
-    <w:p>
-      <w:pPr>
+      </w:pPr>
+      <w:r>
         <w:rPr>
           <w:b/>
           <w:bCs/>
           <w:lang w:val="es-MX"/>
         </w:rPr>
-      </w:pPr>
-      <w:r>
+        <w:t>Diagrama.</w:t>
+      </w:r>
+    </w:p>
+    <w:p>
+      <w:pPr>
         <w:rPr>
           <w:b/>
           <w:bCs/>
           <w:lang w:val="es-MX"/>
         </w:rPr>
-        <w:t>Diagrama.</w:t>
+      </w:pPr>
+      <w:r>
+        <w:rPr>
+          <w:noProof/>
+        </w:rPr>
+        <w:drawing>
+          <wp:inline distT="0" distB="0" distL="0" distR="0" wp14:anchorId="4FAD091D" wp14:editId="319AC23B">
+            <wp:extent cx="1852654" cy="3139700"/>
+            <wp:effectExtent l="0" t="0" r="0" b="3810"/>
+            <wp:docPr id="1623331442" name="Imagen 1"/>
+            <wp:cNvGraphicFramePr>
+              <a:graphicFrameLocks xmlns:a="http://schemas.openxmlformats.org/drawingml/2006/main" noChangeAspect="1"/>
+            </wp:cNvGraphicFramePr>
+            <a:graphic xmlns:a="http://schemas.openxmlformats.org/drawingml/2006/main">
+              <a:graphicData uri="http://schemas.openxmlformats.org/drawingml/2006/picture">
+                <pic:pic xmlns:pic="http://schemas.openxmlformats.org/drawingml/2006/picture">
+                  <pic:nvPicPr>
+                    <pic:cNvPr id="1623331442" name=""/>
+                    <pic:cNvPicPr/>
+                  </pic:nvPicPr>
+                  <pic:blipFill>
+                    <a:blip r:embed="rId5"/>
+                    <a:stretch>
+                      <a:fillRect/>
+                    </a:stretch>
+                  </pic:blipFill>
+                  <pic:spPr>
+                    <a:xfrm>
+                      <a:off x="0" y="0"/>
+                      <a:ext cx="1863592" cy="3158237"/>
+                    </a:xfrm>
+                    <a:prstGeom prst="rect">
+                      <a:avLst/>
+                    </a:prstGeom>
+                  </pic:spPr>
+                </pic:pic>
+              </a:graphicData>
+            </a:graphic>
+          </wp:inline>
+        </w:drawing>
       </w:r>
     </w:p>
     <w:p>
@@ -120,10 +161,16 @@
           <w:numId w:val="7"/>
         </w:numPr>
         <w:rPr>
+          <w:b/>
+          <w:bCs/>
           <w:lang w:val="es-MX"/>
         </w:rPr>
       </w:pPr>
       <w:r>
+        <w:rPr>
+          <w:b/>
+          <w:bCs/>
+        </w:rPr>
         <w:t>app/data/</w:t>
       </w:r>
     </w:p>
@@ -140,6 +187,10 @@
       </w:pPr>
       <w:proofErr w:type="spellStart"/>
       <w:r>
+        <w:rPr>
+          <w:b/>
+          <w:bCs/>
+        </w:rPr>
         <w:t>models</w:t>
       </w:r>
       <w:proofErr w:type="spellEnd"/>
@@ -160,6 +211,10 @@
       </w:pPr>
       <w:proofErr w:type="spellStart"/>
       <w:r>
+        <w:rPr>
+          <w:b/>
+          <w:bCs/>
+        </w:rPr>
         <w:t>providers</w:t>
       </w:r>
       <w:proofErr w:type="spellEnd"/>
@@ -180,6 +235,10 @@
       </w:pPr>
       <w:proofErr w:type="spellStart"/>
       <w:r>
+        <w:rPr>
+          <w:b/>
+          <w:bCs/>
+        </w:rPr>
         <w:t>repositories</w:t>
       </w:r>
       <w:proofErr w:type="spellEnd"/>
@@ -204,10 +263,16 @@
           <w:numId w:val="7"/>
         </w:numPr>
         <w:rPr>
+          <w:b/>
+          <w:bCs/>
           <w:lang w:val="es-MX"/>
         </w:rPr>
       </w:pPr>
       <w:r>
+        <w:rPr>
+          <w:b/>
+          <w:bCs/>
+        </w:rPr>
         <w:t>app/modules/</w:t>
       </w:r>
     </w:p>
@@ -224,6 +289,10 @@
       </w:pPr>
       <w:proofErr w:type="spellStart"/>
       <w:r>
+        <w:rPr>
+          <w:b/>
+          <w:bCs/>
+        </w:rPr>
         <w:t>bindings</w:t>
       </w:r>
       <w:proofErr w:type="spellEnd"/>
@@ -252,6 +321,10 @@
       </w:pPr>
       <w:proofErr w:type="spellStart"/>
       <w:r>
+        <w:rPr>
+          <w:b/>
+          <w:bCs/>
+        </w:rPr>
         <w:t>controllers</w:t>
       </w:r>
       <w:proofErr w:type="spellEnd"/>
@@ -272,6 +345,10 @@
       </w:pPr>
       <w:proofErr w:type="spellStart"/>
       <w:r>
+        <w:rPr>
+          <w:b/>
+          <w:bCs/>
+        </w:rPr>
         <w:t>views</w:t>
       </w:r>
       <w:proofErr w:type="spellEnd"/>
@@ -291,8 +368,23 @@
         </w:rPr>
       </w:pPr>
       <w:r>
-        <w:t>widgets: Componentes UI específicos de cada módulo, reutilizables dentro del módulo.</w:t>
-      </w:r>
+        <w:rPr>
+          <w:b/>
+          <w:bCs/>
+        </w:rPr>
+        <w:t>widgets</w:t>
+      </w:r>
+      <w:r>
+        <w:t>: Componentes UI específicos de cada módulo, reutilizables dentro del módulo.</w:t>
+      </w:r>
+    </w:p>
+    <w:p>
+      <w:pPr>
+        <w:ind w:left="720"/>
+        <w:rPr>
+          <w:lang w:val="es-MX"/>
+        </w:rPr>
+      </w:pPr>
     </w:p>
     <w:p>
       <w:pPr>
@@ -311,18 +403,32 @@
           <w:numId w:val="7"/>
         </w:numPr>
         <w:rPr>
+          <w:b/>
+          <w:bCs/>
           <w:lang w:val="es-MX"/>
         </w:rPr>
       </w:pPr>
       <w:r>
+        <w:rPr>
+          <w:b/>
+          <w:bCs/>
+        </w:rPr>
         <w:t>app/</w:t>
       </w:r>
       <w:proofErr w:type="spellStart"/>
       <w:r>
+        <w:rPr>
+          <w:b/>
+          <w:bCs/>
+        </w:rPr>
         <w:t>routes</w:t>
       </w:r>
       <w:proofErr w:type="spellEnd"/>
       <w:r>
+        <w:rPr>
+          <w:b/>
+          <w:bCs/>
+        </w:rPr>
         <w:t>/</w:t>
       </w:r>
     </w:p>
@@ -339,10 +445,18 @@
       </w:pPr>
       <w:proofErr w:type="spellStart"/>
       <w:r>
+        <w:rPr>
+          <w:b/>
+          <w:bCs/>
+        </w:rPr>
         <w:t>app_</w:t>
       </w:r>
       <w:proofErr w:type="gramStart"/>
       <w:r>
+        <w:rPr>
+          <w:b/>
+          <w:bCs/>
+        </w:rPr>
         <w:t>pages.dart</w:t>
       </w:r>
       <w:proofErr w:type="spellEnd"/>
@@ -377,7 +491,14 @@
         </w:numPr>
       </w:pPr>
       <w:r>
-        <w:t>app/global/:</w:t>
+        <w:rPr>
+          <w:b/>
+          <w:bCs/>
+        </w:rPr>
+        <w:t>app/global</w:t>
+      </w:r>
+      <w:r>
+        <w:t>/:</w:t>
       </w:r>
     </w:p>
     <w:p>
@@ -390,6 +511,10 @@
       </w:pPr>
       <w:proofErr w:type="spellStart"/>
       <w:r>
+        <w:rPr>
+          <w:b/>
+          <w:bCs/>
+        </w:rPr>
         <w:t>bindings</w:t>
       </w:r>
       <w:proofErr w:type="spellEnd"/>
@@ -415,6 +540,10 @@
       </w:pPr>
       <w:proofErr w:type="spellStart"/>
       <w:r>
+        <w:rPr>
+          <w:b/>
+          <w:bCs/>
+        </w:rPr>
         <w:t>controllers</w:t>
       </w:r>
       <w:proofErr w:type="spellEnd"/>
@@ -429,31 +558,1532 @@
           <w:ilvl w:val="1"/>
           <w:numId w:val="7"/>
         </w:numPr>
+        <w:rPr>
+          <w:lang w:val="es-MX"/>
+        </w:rPr>
       </w:pPr>
       <w:proofErr w:type="spellStart"/>
       <w:r>
+        <w:rPr>
+          <w:b/>
+          <w:bCs/>
+        </w:rPr>
         <w:t>themes</w:t>
       </w:r>
       <w:proofErr w:type="spellEnd"/>
       <w:r>
         <w:t>: Configuración de temas y estilos globales.</w:t>
+      </w:r>
+    </w:p>
+    <w:p>
+      <w:pPr>
+        <w:pStyle w:val="Prrafodelista"/>
+        <w:ind w:left="1080"/>
+        <w:rPr>
+          <w:lang w:val="es-MX"/>
+        </w:rPr>
+      </w:pPr>
+    </w:p>
+    <w:p>
+      <w:pPr>
+        <w:rPr>
+          <w:b/>
+          <w:bCs/>
+          <w:lang w:val="es-MX"/>
+        </w:rPr>
+      </w:pPr>
+      <w:r>
+        <w:rPr>
+          <w:b/>
+          <w:bCs/>
+          <w:lang w:val="es-MX"/>
+        </w:rPr>
+        <w:t xml:space="preserve">Estándar de nombramiento para </w:t>
+      </w:r>
+      <w:proofErr w:type="spellStart"/>
+      <w:r>
+        <w:rPr>
+          <w:b/>
+          <w:bCs/>
+          <w:lang w:val="es-MX"/>
+        </w:rPr>
+        <w:t>Flutter</w:t>
+      </w:r>
+      <w:proofErr w:type="spellEnd"/>
+    </w:p>
+    <w:p>
+      <w:pPr>
+        <w:rPr>
+          <w:lang w:val="es-MX"/>
+        </w:rPr>
+      </w:pPr>
+      <w:r>
+        <w:rPr>
+          <w:lang w:val="es-MX"/>
+        </w:rPr>
+        <w:t xml:space="preserve">A continuación, se define el estándar de nombramiento para el proyecto </w:t>
+      </w:r>
+      <w:proofErr w:type="spellStart"/>
+      <w:r>
+        <w:rPr>
+          <w:lang w:val="es-MX"/>
+        </w:rPr>
+        <w:t>Flutter</w:t>
+      </w:r>
+      <w:proofErr w:type="spellEnd"/>
+      <w:r>
+        <w:rPr>
+          <w:lang w:val="es-MX"/>
+        </w:rPr>
+        <w:t>, App móvil. El idioma utilizado para el proyecto será ingles esto para el nombramiento de archivos, clases, métodos y variables, para los comentarios se usará el idioma español.</w:t>
+      </w:r>
+    </w:p>
+    <w:p>
+      <w:pPr>
+        <w:rPr>
+          <w:lang w:val="es"/>
+        </w:rPr>
+      </w:pPr>
+      <w:r>
+        <w:rPr>
+          <w:lang w:val="es"/>
+        </w:rPr>
+        <w:t xml:space="preserve">Con excepción también en las palabras más comunes en inglés, por ejemplo: </w:t>
+      </w:r>
+      <w:proofErr w:type="spellStart"/>
+      <w:r>
+        <w:rPr>
+          <w:lang w:val="es"/>
+        </w:rPr>
+        <w:t>Login</w:t>
+      </w:r>
+      <w:proofErr w:type="spellEnd"/>
+      <w:r>
+        <w:rPr>
+          <w:lang w:val="es"/>
+        </w:rPr>
+        <w:t xml:space="preserve">, </w:t>
+      </w:r>
+      <w:proofErr w:type="spellStart"/>
+      <w:r>
+        <w:rPr>
+          <w:lang w:val="es"/>
+        </w:rPr>
+        <w:t>Generic</w:t>
+      </w:r>
+      <w:proofErr w:type="spellEnd"/>
+      <w:r>
+        <w:rPr>
+          <w:lang w:val="es"/>
+        </w:rPr>
+        <w:t xml:space="preserve">, Pages. </w:t>
+      </w:r>
+      <w:proofErr w:type="spellStart"/>
+      <w:r>
+        <w:rPr>
+          <w:lang w:val="es"/>
+        </w:rPr>
+        <w:t>Repository</w:t>
+      </w:r>
+      <w:proofErr w:type="spellEnd"/>
+      <w:r>
+        <w:rPr>
+          <w:lang w:val="es"/>
+        </w:rPr>
+        <w:t xml:space="preserve"> etc. </w:t>
+      </w:r>
+    </w:p>
+    <w:p>
+      <w:pPr>
+        <w:rPr>
+          <w:b/>
+          <w:bCs/>
+          <w:lang w:val="es"/>
+        </w:rPr>
+      </w:pPr>
+      <w:r>
+        <w:rPr>
+          <w:b/>
+          <w:bCs/>
+          <w:lang w:val="es"/>
+        </w:rPr>
+        <w:t>Directorios</w:t>
       </w:r>
     </w:p>
     <w:p>
       <w:pPr>
         <w:pStyle w:val="Prrafodelista"/>
         <w:numPr>
-          <w:ilvl w:val="1"/>
-          <w:numId w:val="7"/>
+          <w:ilvl w:val="0"/>
+          <w:numId w:val="18"/>
         </w:numPr>
-      </w:pPr>
-      <w:r>
-        <w:t>widgets: Componentes UI globales reutilizables en toda la aplicación.</w:t>
+        <w:rPr>
+          <w:lang w:val="es"/>
+        </w:rPr>
+      </w:pPr>
+      <w:r>
+        <w:rPr>
+          <w:lang w:val="es"/>
+        </w:rPr>
+        <w:t>Nombre en minúscula.</w:t>
       </w:r>
     </w:p>
     <w:p>
       <w:pPr>
         <w:pStyle w:val="Prrafodelista"/>
+        <w:numPr>
+          <w:ilvl w:val="0"/>
+          <w:numId w:val="18"/>
+        </w:numPr>
+        <w:rPr>
+          <w:lang w:val="es"/>
+        </w:rPr>
+      </w:pPr>
+      <w:r>
+        <w:rPr>
+          <w:lang w:val="es"/>
+        </w:rPr>
+        <w:t>Si el nombre es compuesto por dos o más palabras, se separa por guion bajo.</w:t>
+      </w:r>
+    </w:p>
+    <w:p>
+      <w:pPr>
+        <w:rPr>
+          <w:b/>
+          <w:bCs/>
+          <w:lang w:val="es"/>
+        </w:rPr>
+      </w:pPr>
+      <w:r>
+        <w:rPr>
+          <w:b/>
+          <w:bCs/>
+          <w:lang w:val="es"/>
+        </w:rPr>
+        <w:t>Archivos</w:t>
+      </w:r>
+    </w:p>
+    <w:p>
+      <w:pPr>
+        <w:pStyle w:val="Prrafodelista"/>
+        <w:numPr>
+          <w:ilvl w:val="0"/>
+          <w:numId w:val="18"/>
+        </w:numPr>
+        <w:rPr>
+          <w:lang w:val="es"/>
+        </w:rPr>
+      </w:pPr>
+      <w:r>
+        <w:rPr>
+          <w:lang w:val="es"/>
+        </w:rPr>
+        <w:t>Nombre en minúscula.</w:t>
+      </w:r>
+    </w:p>
+    <w:p>
+      <w:pPr>
+        <w:pStyle w:val="Prrafodelista"/>
+        <w:numPr>
+          <w:ilvl w:val="0"/>
+          <w:numId w:val="18"/>
+        </w:numPr>
+        <w:rPr>
+          <w:lang w:val="es"/>
+        </w:rPr>
+      </w:pPr>
+      <w:r>
+        <w:rPr>
+          <w:lang w:val="es"/>
+        </w:rPr>
+        <w:t>Si el nombre es compuesto por dos o más palabras, permanece junto y en minúscula.</w:t>
+      </w:r>
+    </w:p>
+    <w:p>
+      <w:pPr>
+        <w:pStyle w:val="Prrafodelista"/>
+        <w:numPr>
+          <w:ilvl w:val="0"/>
+          <w:numId w:val="18"/>
+        </w:numPr>
+        <w:rPr>
+          <w:lang w:val="es"/>
+        </w:rPr>
+      </w:pPr>
+      <w:r>
+        <w:rPr>
+          <w:lang w:val="es"/>
+        </w:rPr>
+        <w:t xml:space="preserve">Para la mayoría de archivos se añade un identificador de acuerdo al directorio que pertenece. El identificador es precedido de guion bajo junto al identificador elegido. Ejemplo: </w:t>
+      </w:r>
+      <w:proofErr w:type="spellStart"/>
+      <w:r>
+        <w:rPr>
+          <w:lang w:val="es"/>
+        </w:rPr>
+        <w:t>nombrearchivo_</w:t>
+      </w:r>
+      <w:proofErr w:type="gramStart"/>
+      <w:r>
+        <w:rPr>
+          <w:lang w:val="es"/>
+        </w:rPr>
+        <w:t>identificador.dart</w:t>
+      </w:r>
+      <w:proofErr w:type="spellEnd"/>
+      <w:proofErr w:type="gramEnd"/>
+      <w:r>
+        <w:rPr>
+          <w:lang w:val="es"/>
+        </w:rPr>
+        <w:t>. Para la mayoría de casos el nombre del identificador se relaciona con el nombre del directorio.</w:t>
+      </w:r>
+    </w:p>
+    <w:p>
+      <w:pPr>
+        <w:ind w:left="360"/>
+        <w:rPr>
+          <w:lang w:val="es"/>
+        </w:rPr>
+      </w:pPr>
+      <w:r>
+        <w:rPr>
+          <w:lang w:val="es"/>
+        </w:rPr>
+        <w:t xml:space="preserve">Todo lo demás aquí: </w:t>
+      </w:r>
+    </w:p>
+    <w:p>
+      <w:pPr>
+        <w:ind w:left="360"/>
+        <w:rPr>
+          <w:lang w:val="es"/>
+        </w:rPr>
+      </w:pPr>
+      <w:hyperlink r:id="rId6" w:history="1">
+        <w:r>
+          <w:rPr>
+            <w:rStyle w:val="Hipervnculo"/>
+            <w:lang w:val="es"/>
+          </w:rPr>
+          <w:t>https://dart.dev/guides/language/effective-dart</w:t>
+        </w:r>
+      </w:hyperlink>
+    </w:p>
+    <w:p>
+      <w:pPr>
+        <w:ind w:left="360"/>
+        <w:rPr>
+          <w:lang w:val="es"/>
+        </w:rPr>
+      </w:pPr>
+      <w:hyperlink r:id="rId7" w:history="1">
+        <w:r>
+          <w:rPr>
+            <w:rStyle w:val="Hipervnculo"/>
+            <w:lang w:val="es"/>
+          </w:rPr>
+          <w:t>https://dart.dev/tools/linter-rules#directives_ordering</w:t>
+        </w:r>
+      </w:hyperlink>
+    </w:p>
+    <w:p>
+      <w:pPr>
+        <w:rPr>
+          <w:b/>
+          <w:bCs/>
+          <w:lang w:val="es"/>
+        </w:rPr>
+      </w:pPr>
+      <w:r>
+        <w:rPr>
+          <w:b/>
+          <w:bCs/>
+          <w:lang w:val="es"/>
+        </w:rPr>
+        <w:t>Clases</w:t>
+      </w:r>
+    </w:p>
+    <w:p>
+      <w:pPr>
+        <w:pStyle w:val="Prrafodelista"/>
+        <w:numPr>
+          <w:ilvl w:val="0"/>
+          <w:numId w:val="18"/>
+        </w:numPr>
+        <w:rPr>
+          <w:lang w:val="es"/>
+        </w:rPr>
+      </w:pPr>
+      <w:r>
+        <w:rPr>
+          <w:lang w:val="es"/>
+        </w:rPr>
+        <w:t xml:space="preserve">Utilizando </w:t>
+      </w:r>
+      <w:proofErr w:type="spellStart"/>
+      <w:r>
+        <w:rPr>
+          <w:lang w:val="es"/>
+        </w:rPr>
+        <w:t>UpperCamelCase</w:t>
+      </w:r>
+      <w:proofErr w:type="spellEnd"/>
+      <w:r>
+        <w:rPr>
+          <w:lang w:val="es"/>
+        </w:rPr>
+        <w:t xml:space="preserve"> donde cada palabra inicia en mayúscula.</w:t>
+      </w:r>
+    </w:p>
+    <w:p>
+      <w:pPr>
+        <w:pStyle w:val="Prrafodelista"/>
+        <w:numPr>
+          <w:ilvl w:val="0"/>
+          <w:numId w:val="18"/>
+        </w:numPr>
+        <w:rPr>
+          <w:lang w:val="es"/>
+        </w:rPr>
+      </w:pPr>
+      <w:r>
+        <w:rPr>
+          <w:lang w:val="es"/>
+        </w:rPr>
+        <w:t xml:space="preserve">El nombre de la clase es un </w:t>
+      </w:r>
+      <w:proofErr w:type="spellStart"/>
+      <w:proofErr w:type="gramStart"/>
+      <w:r>
+        <w:rPr>
+          <w:lang w:val="es"/>
+        </w:rPr>
+        <w:t>sustantivo.Para</w:t>
+      </w:r>
+      <w:proofErr w:type="spellEnd"/>
+      <w:proofErr w:type="gramEnd"/>
+      <w:r>
+        <w:rPr>
+          <w:lang w:val="es"/>
+        </w:rPr>
+        <w:t xml:space="preserve"> la creación de </w:t>
+      </w:r>
+      <w:proofErr w:type="spellStart"/>
+      <w:r>
+        <w:rPr>
+          <w:lang w:val="es"/>
+        </w:rPr>
+        <w:t>dto’s</w:t>
+      </w:r>
+      <w:proofErr w:type="spellEnd"/>
+      <w:r>
+        <w:rPr>
+          <w:lang w:val="es"/>
+        </w:rPr>
+        <w:t xml:space="preserve"> se define el nombre del objeto y se añade al final el sufijo DTO en mayúscula.</w:t>
+      </w:r>
+    </w:p>
+    <w:p>
+      <w:pPr>
+        <w:pStyle w:val="Prrafodelista"/>
+        <w:numPr>
+          <w:ilvl w:val="0"/>
+          <w:numId w:val="18"/>
+        </w:numPr>
+        <w:rPr>
+          <w:lang w:val="es"/>
+        </w:rPr>
+      </w:pPr>
+      <w:r>
+        <w:rPr>
+          <w:lang w:val="es"/>
+        </w:rPr>
+        <w:t>En caso de utilizar acrónimos se escribe totalmente en mayúscula.</w:t>
+      </w:r>
+    </w:p>
+    <w:p>
+      <w:pPr>
+        <w:pStyle w:val="Prrafodelista"/>
+        <w:numPr>
+          <w:ilvl w:val="0"/>
+          <w:numId w:val="18"/>
+        </w:numPr>
+        <w:rPr>
+          <w:lang w:val="es"/>
+        </w:rPr>
+      </w:pPr>
+      <w:r>
+        <w:rPr>
+          <w:lang w:val="es"/>
+        </w:rPr>
+        <w:t xml:space="preserve">En caso de utilizar abreviaturas de más de 2 letras se utiliza </w:t>
+      </w:r>
+      <w:proofErr w:type="spellStart"/>
+      <w:r>
+        <w:rPr>
+          <w:lang w:val="es"/>
+        </w:rPr>
+        <w:t>UpperCamelCase</w:t>
+      </w:r>
+      <w:proofErr w:type="spellEnd"/>
+      <w:r>
+        <w:rPr>
+          <w:lang w:val="es"/>
+        </w:rPr>
+        <w:t>.</w:t>
+      </w:r>
+    </w:p>
+    <w:p>
+      <w:pPr>
+        <w:rPr>
+          <w:lang w:val="es"/>
+        </w:rPr>
+      </w:pPr>
+      <w:r>
+        <w:rPr>
+          <w:lang w:val="es"/>
+        </w:rPr>
+        <w:lastRenderedPageBreak/>
+        <w:drawing>
+          <wp:inline distT="0" distB="0" distL="0" distR="0" wp14:anchorId="29E5973A" wp14:editId="67E74277">
+            <wp:extent cx="5612130" cy="2950845"/>
+            <wp:effectExtent l="76200" t="76200" r="140970" b="135255"/>
+            <wp:docPr id="12" name="Imagen 12">
+              <a:hlinkClick xmlns:a="http://schemas.openxmlformats.org/drawingml/2006/main" r:id="rId8"/>
+            </wp:docPr>
+            <wp:cNvGraphicFramePr>
+              <a:graphicFrameLocks xmlns:a="http://schemas.openxmlformats.org/drawingml/2006/main" noChangeAspect="1"/>
+            </wp:cNvGraphicFramePr>
+            <a:graphic xmlns:a="http://schemas.openxmlformats.org/drawingml/2006/main">
+              <a:graphicData uri="http://schemas.openxmlformats.org/drawingml/2006/picture">
+                <pic:pic xmlns:pic="http://schemas.openxmlformats.org/drawingml/2006/picture">
+                  <pic:nvPicPr>
+                    <pic:cNvPr id="1" name="Imagen 1">
+                      <a:hlinkClick r:id="rId8"/>
+                    </pic:cNvPr>
+                    <pic:cNvPicPr/>
+                  </pic:nvPicPr>
+                  <pic:blipFill>
+                    <a:blip r:embed="rId9"/>
+                    <a:stretch>
+                      <a:fillRect/>
+                    </a:stretch>
+                  </pic:blipFill>
+                  <pic:spPr>
+                    <a:xfrm>
+                      <a:off x="0" y="0"/>
+                      <a:ext cx="5612130" cy="2950845"/>
+                    </a:xfrm>
+                    <a:prstGeom prst="rect">
+                      <a:avLst/>
+                    </a:prstGeom>
+                    <a:ln w="38100" cap="sq">
+                      <a:solidFill>
+                        <a:srgbClr val="000000"/>
+                      </a:solidFill>
+                      <a:prstDash val="solid"/>
+                      <a:miter lim="800000"/>
+                    </a:ln>
+                    <a:effectLst>
+                      <a:outerShdw blurRad="50800" dist="38100" dir="2700000" algn="tl" rotWithShape="0">
+                        <a:srgbClr val="000000">
+                          <a:alpha val="43000"/>
+                        </a:srgbClr>
+                      </a:outerShdw>
+                    </a:effectLst>
+                  </pic:spPr>
+                </pic:pic>
+              </a:graphicData>
+            </a:graphic>
+          </wp:inline>
+        </w:drawing>
+      </w:r>
+    </w:p>
+    <w:p>
+      <w:pPr>
+        <w:rPr>
+          <w:i/>
+          <w:iCs/>
+          <w:lang w:val="es-MX"/>
+        </w:rPr>
+      </w:pPr>
+      <w:proofErr w:type="spellStart"/>
+      <w:r>
+        <w:rPr>
+          <w:i/>
+          <w:iCs/>
+          <w:lang w:val="es-MX"/>
+        </w:rPr>
+        <w:t>Effective</w:t>
+      </w:r>
+      <w:proofErr w:type="spellEnd"/>
+      <w:r>
+        <w:rPr>
+          <w:i/>
+          <w:iCs/>
+          <w:lang w:val="es-MX"/>
+        </w:rPr>
+        <w:t xml:space="preserve"> Dart: Style</w:t>
+      </w:r>
+    </w:p>
+    <w:p>
+      <w:pPr>
+        <w:rPr>
+          <w:b/>
+          <w:bCs/>
+          <w:lang w:val="es"/>
+        </w:rPr>
+      </w:pPr>
+      <w:r>
+        <w:rPr>
+          <w:b/>
+          <w:bCs/>
+          <w:lang w:val="es"/>
+        </w:rPr>
+        <w:t>Métodos</w:t>
+      </w:r>
+    </w:p>
+    <w:p>
+      <w:pPr>
+        <w:pStyle w:val="Prrafodelista"/>
+        <w:numPr>
+          <w:ilvl w:val="0"/>
+          <w:numId w:val="18"/>
+        </w:numPr>
+        <w:rPr>
+          <w:lang w:val="es"/>
+        </w:rPr>
+      </w:pPr>
+      <w:r>
+        <w:rPr>
+          <w:lang w:val="es"/>
+        </w:rPr>
+        <w:t xml:space="preserve">Inicia con minúscula. Utilizando </w:t>
+      </w:r>
+      <w:proofErr w:type="spellStart"/>
+      <w:r>
+        <w:rPr>
+          <w:lang w:val="es"/>
+        </w:rPr>
+        <w:t>lowerCamelCase.</w:t>
+      </w:r>
+      <w:proofErr w:type="spellEnd"/>
+    </w:p>
+    <w:p>
+      <w:pPr>
+        <w:pStyle w:val="Prrafodelista"/>
+        <w:numPr>
+          <w:ilvl w:val="0"/>
+          <w:numId w:val="18"/>
+        </w:numPr>
+        <w:rPr>
+          <w:lang w:val="es"/>
+        </w:rPr>
+      </w:pPr>
+      <w:r>
+        <w:rPr>
+          <w:lang w:val="es"/>
+        </w:rPr>
+        <w:t>Su nombre inicia con un verbo en infinitivo.</w:t>
+      </w:r>
+    </w:p>
+    <w:p>
+      <w:pPr>
+        <w:rPr>
+          <w:b/>
+          <w:bCs/>
+          <w:lang w:val="es"/>
+        </w:rPr>
+      </w:pPr>
+      <w:r>
+        <w:rPr>
+          <w:b/>
+          <w:bCs/>
+          <w:lang w:val="es"/>
+        </w:rPr>
+        <w:t xml:space="preserve">Variables, Constantes y valores </w:t>
+      </w:r>
+      <w:proofErr w:type="spellStart"/>
+      <w:r>
+        <w:rPr>
+          <w:b/>
+          <w:bCs/>
+          <w:lang w:val="es"/>
+        </w:rPr>
+        <w:t>Enum</w:t>
+      </w:r>
+      <w:proofErr w:type="spellEnd"/>
+    </w:p>
+    <w:p>
+      <w:pPr>
+        <w:pStyle w:val="Prrafodelista"/>
+        <w:numPr>
+          <w:ilvl w:val="0"/>
+          <w:numId w:val="18"/>
+        </w:numPr>
+        <w:rPr>
+          <w:lang w:val="es"/>
+        </w:rPr>
+      </w:pPr>
+      <w:r>
+        <w:rPr>
+          <w:lang w:val="es"/>
+        </w:rPr>
+        <w:t xml:space="preserve">Inician con minúscula. Utilizando </w:t>
+      </w:r>
+      <w:proofErr w:type="spellStart"/>
+      <w:r>
+        <w:rPr>
+          <w:lang w:val="es"/>
+        </w:rPr>
+        <w:t>lowerCamelCase.</w:t>
+      </w:r>
+      <w:proofErr w:type="spellEnd"/>
+    </w:p>
+    <w:p>
+      <w:pPr>
+        <w:pStyle w:val="Prrafodelista"/>
+        <w:numPr>
+          <w:ilvl w:val="0"/>
+          <w:numId w:val="18"/>
+        </w:numPr>
+        <w:rPr>
+          <w:lang w:val="es"/>
+        </w:rPr>
+      </w:pPr>
+      <w:r>
+        <w:rPr>
+          <w:lang w:val="es"/>
+        </w:rPr>
+        <w:t>No utilizar prefijos.</w:t>
+      </w:r>
+    </w:p>
+    <w:p>
+      <w:pPr>
+        <w:rPr>
+          <w:b/>
+          <w:bCs/>
+          <w:lang w:val="es"/>
+        </w:rPr>
+      </w:pPr>
+      <w:r>
+        <w:rPr>
+          <w:b/>
+          <w:bCs/>
+          <w:lang w:val="es"/>
+        </w:rPr>
+        <w:t>Orden de las directivas</w:t>
+      </w:r>
+    </w:p>
+    <w:p>
+      <w:pPr>
+        <w:pStyle w:val="Prrafodelista"/>
+        <w:numPr>
+          <w:ilvl w:val="0"/>
+          <w:numId w:val="18"/>
+        </w:numPr>
+        <w:rPr>
+          <w:lang w:val="es"/>
+        </w:rPr>
+      </w:pPr>
+      <w:r>
+        <w:rPr>
+          <w:lang w:val="es"/>
+        </w:rPr>
+        <w:t xml:space="preserve">Las importaciones propias de </w:t>
+      </w:r>
+      <w:proofErr w:type="spellStart"/>
+      <w:r>
+        <w:rPr>
+          <w:lang w:val="es"/>
+        </w:rPr>
+        <w:t>dart</w:t>
+      </w:r>
+      <w:proofErr w:type="spellEnd"/>
+      <w:r>
+        <w:rPr>
+          <w:lang w:val="es"/>
+        </w:rPr>
+        <w:t xml:space="preserve"> deben ir antes que otras importaciones.</w:t>
+      </w:r>
+    </w:p>
+    <w:p>
+      <w:pPr>
+        <w:pStyle w:val="Prrafodelista"/>
+        <w:numPr>
+          <w:ilvl w:val="0"/>
+          <w:numId w:val="18"/>
+        </w:numPr>
+        <w:rPr>
+          <w:lang w:val="es"/>
+        </w:rPr>
+      </w:pPr>
+      <w:r>
+        <w:rPr>
+          <w:lang w:val="es"/>
+        </w:rPr>
+        <w:t>Las importaciones de los paquetes van antes de las importaciones relativas.</w:t>
+      </w:r>
+    </w:p>
+    <w:p>
+      <w:pPr>
+        <w:rPr>
+          <w:b/>
+          <w:bCs/>
+          <w:lang w:val="es"/>
+        </w:rPr>
+      </w:pPr>
+      <w:r>
+        <w:rPr>
+          <w:lang w:val="es"/>
+        </w:rPr>
+        <w:drawing>
+          <wp:inline distT="0" distB="0" distL="0" distR="0" wp14:anchorId="2DEDCA7D" wp14:editId="167DEF89">
+            <wp:extent cx="3048000" cy="838200"/>
+            <wp:effectExtent l="76200" t="76200" r="133350" b="133350"/>
+            <wp:docPr id="13" name="Imagen 13"/>
+            <wp:cNvGraphicFramePr>
+              <a:graphicFrameLocks xmlns:a="http://schemas.openxmlformats.org/drawingml/2006/main" noChangeAspect="1"/>
+            </wp:cNvGraphicFramePr>
+            <a:graphic xmlns:a="http://schemas.openxmlformats.org/drawingml/2006/main">
+              <a:graphicData uri="http://schemas.openxmlformats.org/drawingml/2006/picture">
+                <pic:pic xmlns:pic="http://schemas.openxmlformats.org/drawingml/2006/picture">
+                  <pic:nvPicPr>
+                    <pic:cNvPr id="1" name=""/>
+                    <pic:cNvPicPr/>
+                  </pic:nvPicPr>
+                  <pic:blipFill rotWithShape="1">
+                    <a:blip r:embed="rId10"/>
+                    <a:srcRect r="45689"/>
+                    <a:stretch/>
+                  </pic:blipFill>
+                  <pic:spPr bwMode="auto">
+                    <a:xfrm>
+                      <a:off x="0" y="0"/>
+                      <a:ext cx="3048000" cy="838200"/>
+                    </a:xfrm>
+                    <a:prstGeom prst="rect">
+                      <a:avLst/>
+                    </a:prstGeom>
+                    <a:ln w="38100" cap="sq">
+                      <a:solidFill>
+                        <a:srgbClr val="000000"/>
+                      </a:solidFill>
+                      <a:prstDash val="solid"/>
+                      <a:miter lim="800000"/>
+                    </a:ln>
+                    <a:effectLst>
+                      <a:outerShdw blurRad="50800" dist="38100" dir="2700000" algn="tl" rotWithShape="0">
+                        <a:srgbClr val="000000">
+                          <a:alpha val="43000"/>
+                        </a:srgbClr>
+                      </a:outerShdw>
+                    </a:effectLst>
+                    <a:extLst>
+                      <a:ext uri="{53640926-AAD7-44D8-BBD7-CCE9431645EC}">
+                        <a14:shadowObscured xmlns:a14="http://schemas.microsoft.com/office/drawing/2010/main"/>
+                      </a:ext>
+                    </a:extLst>
+                  </pic:spPr>
+                </pic:pic>
+              </a:graphicData>
+            </a:graphic>
+          </wp:inline>
+        </w:drawing>
+      </w:r>
+    </w:p>
+    <w:p>
+      <w:pPr>
+        <w:pStyle w:val="Prrafodelista"/>
+        <w:numPr>
+          <w:ilvl w:val="0"/>
+          <w:numId w:val="18"/>
+        </w:numPr>
+        <w:rPr>
+          <w:lang w:val="es"/>
+        </w:rPr>
+      </w:pPr>
+      <w:r>
+        <w:rPr>
+          <w:lang w:val="es"/>
+        </w:rPr>
+        <w:t>Las exportaciones se especifican en una sección aparte al final de todas las importaciones.</w:t>
+      </w:r>
+    </w:p>
+    <w:p>
+      <w:pPr>
+        <w:pStyle w:val="Prrafodelista"/>
+        <w:numPr>
+          <w:ilvl w:val="0"/>
+          <w:numId w:val="18"/>
+        </w:numPr>
+        <w:rPr>
+          <w:lang w:val="es"/>
+        </w:rPr>
+      </w:pPr>
+      <w:r>
+        <w:rPr>
+          <w:lang w:val="es"/>
+        </w:rPr>
+        <w:t xml:space="preserve">Separar en secciones las directivas de Widgets, </w:t>
+      </w:r>
+      <w:proofErr w:type="spellStart"/>
+      <w:r>
+        <w:rPr>
+          <w:lang w:val="es"/>
+        </w:rPr>
+        <w:t>Service</w:t>
+      </w:r>
+      <w:proofErr w:type="spellEnd"/>
+      <w:r>
+        <w:rPr>
+          <w:lang w:val="es"/>
+        </w:rPr>
+        <w:t xml:space="preserve">, </w:t>
+      </w:r>
+      <w:proofErr w:type="spellStart"/>
+      <w:r>
+        <w:rPr>
+          <w:lang w:val="es"/>
+        </w:rPr>
+        <w:t>Repository</w:t>
+      </w:r>
+      <w:proofErr w:type="spellEnd"/>
+      <w:r>
+        <w:rPr>
+          <w:lang w:val="es"/>
+        </w:rPr>
+        <w:t>, Pages.</w:t>
+      </w:r>
+    </w:p>
+    <w:p>
+      <w:pPr>
+        <w:rPr>
+          <w:lang w:val="es"/>
+        </w:rPr>
+      </w:pPr>
+    </w:p>
+    <w:p>
+      <w:pPr>
+        <w:rPr>
+          <w:lang w:val="es"/>
+        </w:rPr>
+      </w:pPr>
+    </w:p>
+    <w:p>
+      <w:pPr>
+        <w:rPr>
+          <w:lang w:val="es"/>
+        </w:rPr>
+      </w:pPr>
+      <w:r>
+        <w:rPr>
+          <w:b/>
+          <w:bCs/>
+          <w:lang w:val="es"/>
+        </w:rPr>
+        <w:lastRenderedPageBreak/>
+        <w:t>Documentar código</w:t>
+      </w:r>
+      <w:r>
+        <w:rPr>
+          <w:lang w:val="es"/>
+        </w:rPr>
+        <w:t xml:space="preserve"> </w:t>
+      </w:r>
+    </w:p>
+    <w:p>
+      <w:pPr>
+        <w:pStyle w:val="Prrafodelista"/>
+        <w:numPr>
+          <w:ilvl w:val="0"/>
+          <w:numId w:val="18"/>
+        </w:numPr>
+        <w:rPr>
+          <w:lang w:val="es"/>
+        </w:rPr>
+      </w:pPr>
+      <w:r>
+        <w:rPr>
+          <w:lang w:val="es"/>
+        </w:rPr>
+        <w:t>Para comentar solo se usa ///.</w:t>
+      </w:r>
+    </w:p>
+    <w:p>
+      <w:pPr>
+        <w:rPr>
+          <w:lang w:val="es"/>
+        </w:rPr>
+      </w:pPr>
+      <w:r>
+        <w:rPr>
+          <w:lang w:val="es"/>
+        </w:rPr>
+        <w:drawing>
+          <wp:inline distT="0" distB="0" distL="0" distR="0" wp14:anchorId="785B113D" wp14:editId="58B15362">
+            <wp:extent cx="4467072" cy="1752407"/>
+            <wp:effectExtent l="76200" t="76200" r="124460" b="133985"/>
+            <wp:docPr id="3" name="Imagen 3"/>
+            <wp:cNvGraphicFramePr>
+              <a:graphicFrameLocks xmlns:a="http://schemas.openxmlformats.org/drawingml/2006/main" noChangeAspect="1"/>
+            </wp:cNvGraphicFramePr>
+            <a:graphic xmlns:a="http://schemas.openxmlformats.org/drawingml/2006/main">
+              <a:graphicData uri="http://schemas.openxmlformats.org/drawingml/2006/picture">
+                <pic:pic xmlns:pic="http://schemas.openxmlformats.org/drawingml/2006/picture">
+                  <pic:nvPicPr>
+                    <pic:cNvPr id="1" name=""/>
+                    <pic:cNvPicPr/>
+                  </pic:nvPicPr>
+                  <pic:blipFill>
+                    <a:blip r:embed="rId11"/>
+                    <a:stretch>
+                      <a:fillRect/>
+                    </a:stretch>
+                  </pic:blipFill>
+                  <pic:spPr>
+                    <a:xfrm>
+                      <a:off x="0" y="0"/>
+                      <a:ext cx="4482786" cy="1758572"/>
+                    </a:xfrm>
+                    <a:prstGeom prst="rect">
+                      <a:avLst/>
+                    </a:prstGeom>
+                    <a:ln w="38100" cap="sq">
+                      <a:solidFill>
+                        <a:srgbClr val="000000"/>
+                      </a:solidFill>
+                      <a:prstDash val="solid"/>
+                      <a:miter lim="800000"/>
+                    </a:ln>
+                    <a:effectLst>
+                      <a:outerShdw blurRad="50800" dist="38100" dir="2700000" algn="tl" rotWithShape="0">
+                        <a:srgbClr val="000000">
+                          <a:alpha val="43000"/>
+                        </a:srgbClr>
+                      </a:outerShdw>
+                    </a:effectLst>
+                  </pic:spPr>
+                </pic:pic>
+              </a:graphicData>
+            </a:graphic>
+          </wp:inline>
+        </w:drawing>
+      </w:r>
+    </w:p>
+    <w:p>
+      <w:pPr>
+        <w:pStyle w:val="Prrafodelista"/>
+        <w:numPr>
+          <w:ilvl w:val="0"/>
+          <w:numId w:val="18"/>
+        </w:numPr>
+        <w:rPr>
+          <w:lang w:val="es"/>
+        </w:rPr>
+      </w:pPr>
+      <w:r>
+        <w:rPr>
+          <w:lang w:val="es"/>
+        </w:rPr>
+        <w:t>Separar la primera oración de un comentario sobre un documento en su propio párrafo.</w:t>
+      </w:r>
+    </w:p>
+    <w:p>
+      <w:pPr>
+        <w:rPr>
+          <w:lang w:val="es"/>
+        </w:rPr>
+      </w:pPr>
+      <w:r>
+        <w:rPr>
+          <w:lang w:val="es"/>
+        </w:rPr>
+        <w:drawing>
+          <wp:inline distT="0" distB="0" distL="0" distR="0" wp14:anchorId="25D8CB1E" wp14:editId="08F502B0">
+            <wp:extent cx="3662680" cy="2187330"/>
+            <wp:effectExtent l="76200" t="76200" r="128270" b="137160"/>
+            <wp:docPr id="4" name="Imagen 4"/>
+            <wp:cNvGraphicFramePr>
+              <a:graphicFrameLocks xmlns:a="http://schemas.openxmlformats.org/drawingml/2006/main" noChangeAspect="1"/>
+            </wp:cNvGraphicFramePr>
+            <a:graphic xmlns:a="http://schemas.openxmlformats.org/drawingml/2006/main">
+              <a:graphicData uri="http://schemas.openxmlformats.org/drawingml/2006/picture">
+                <pic:pic xmlns:pic="http://schemas.openxmlformats.org/drawingml/2006/picture">
+                  <pic:nvPicPr>
+                    <pic:cNvPr id="1" name=""/>
+                    <pic:cNvPicPr/>
+                  </pic:nvPicPr>
+                  <pic:blipFill>
+                    <a:blip r:embed="rId12"/>
+                    <a:stretch>
+                      <a:fillRect/>
+                    </a:stretch>
+                  </pic:blipFill>
+                  <pic:spPr>
+                    <a:xfrm>
+                      <a:off x="0" y="0"/>
+                      <a:ext cx="3664995" cy="2188712"/>
+                    </a:xfrm>
+                    <a:prstGeom prst="rect">
+                      <a:avLst/>
+                    </a:prstGeom>
+                    <a:ln w="38100" cap="sq">
+                      <a:solidFill>
+                        <a:srgbClr val="000000"/>
+                      </a:solidFill>
+                      <a:prstDash val="solid"/>
+                      <a:miter lim="800000"/>
+                    </a:ln>
+                    <a:effectLst>
+                      <a:outerShdw blurRad="50800" dist="38100" dir="2700000" algn="tl" rotWithShape="0">
+                        <a:srgbClr val="000000">
+                          <a:alpha val="43000"/>
+                        </a:srgbClr>
+                      </a:outerShdw>
+                    </a:effectLst>
+                  </pic:spPr>
+                </pic:pic>
+              </a:graphicData>
+            </a:graphic>
+          </wp:inline>
+        </w:drawing>
+      </w:r>
+    </w:p>
+    <w:p>
+      <w:pPr>
+        <w:pStyle w:val="Prrafodelista"/>
+        <w:numPr>
+          <w:ilvl w:val="0"/>
+          <w:numId w:val="18"/>
+        </w:numPr>
+        <w:rPr>
+          <w:lang w:val="es"/>
+        </w:rPr>
+      </w:pPr>
+      <w:r>
+        <w:rPr>
+          <w:lang w:val="es"/>
+        </w:rPr>
+        <w:t xml:space="preserve">Usar corchetes para variables, </w:t>
+      </w:r>
+      <w:proofErr w:type="spellStart"/>
+      <w:r>
+        <w:rPr>
+          <w:lang w:val="es"/>
+        </w:rPr>
+        <w:t>throws</w:t>
+      </w:r>
+      <w:proofErr w:type="spellEnd"/>
+      <w:r>
+        <w:rPr>
+          <w:lang w:val="es"/>
+        </w:rPr>
+        <w:t xml:space="preserve"> o métodos.</w:t>
+      </w:r>
+    </w:p>
+    <w:p>
+      <w:pPr>
+        <w:rPr>
+          <w:lang w:val="es"/>
+        </w:rPr>
+      </w:pPr>
+      <w:r>
+        <w:rPr>
+          <w:lang w:val="es"/>
+        </w:rPr>
+        <w:drawing>
+          <wp:inline distT="0" distB="0" distL="0" distR="0" wp14:anchorId="3A74C3AC" wp14:editId="2C837DFE">
+            <wp:extent cx="3765550" cy="849783"/>
+            <wp:effectExtent l="76200" t="76200" r="139700" b="140970"/>
+            <wp:docPr id="5" name="Imagen 5"/>
+            <wp:cNvGraphicFramePr>
+              <a:graphicFrameLocks xmlns:a="http://schemas.openxmlformats.org/drawingml/2006/main" noChangeAspect="1"/>
+            </wp:cNvGraphicFramePr>
+            <a:graphic xmlns:a="http://schemas.openxmlformats.org/drawingml/2006/main">
+              <a:graphicData uri="http://schemas.openxmlformats.org/drawingml/2006/picture">
+                <pic:pic xmlns:pic="http://schemas.openxmlformats.org/drawingml/2006/picture">
+                  <pic:nvPicPr>
+                    <pic:cNvPr id="1" name=""/>
+                    <pic:cNvPicPr/>
+                  </pic:nvPicPr>
+                  <pic:blipFill>
+                    <a:blip r:embed="rId13"/>
+                    <a:stretch>
+                      <a:fillRect/>
+                    </a:stretch>
+                  </pic:blipFill>
+                  <pic:spPr>
+                    <a:xfrm>
+                      <a:off x="0" y="0"/>
+                      <a:ext cx="3772779" cy="851414"/>
+                    </a:xfrm>
+                    <a:prstGeom prst="rect">
+                      <a:avLst/>
+                    </a:prstGeom>
+                    <a:ln w="38100" cap="sq">
+                      <a:solidFill>
+                        <a:srgbClr val="000000"/>
+                      </a:solidFill>
+                      <a:prstDash val="solid"/>
+                      <a:miter lim="800000"/>
+                    </a:ln>
+                    <a:effectLst>
+                      <a:outerShdw blurRad="50800" dist="38100" dir="2700000" algn="tl" rotWithShape="0">
+                        <a:srgbClr val="000000">
+                          <a:alpha val="43000"/>
+                        </a:srgbClr>
+                      </a:outerShdw>
+                    </a:effectLst>
+                  </pic:spPr>
+                </pic:pic>
+              </a:graphicData>
+            </a:graphic>
+          </wp:inline>
+        </w:drawing>
+      </w:r>
+    </w:p>
+    <w:p>
+      <w:pPr>
+        <w:rPr>
+          <w:lang w:val="es"/>
+        </w:rPr>
+      </w:pPr>
+    </w:p>
+    <w:p>
+      <w:pPr>
+        <w:rPr>
+          <w:lang w:val="es"/>
+        </w:rPr>
+      </w:pPr>
+      <w:r>
+        <w:rPr>
+          <w:lang w:val="es"/>
+        </w:rPr>
+        <w:lastRenderedPageBreak/>
+        <w:drawing>
+          <wp:inline distT="0" distB="0" distL="0" distR="0" wp14:anchorId="4B855150" wp14:editId="548D544F">
+            <wp:extent cx="3778031" cy="2249805"/>
+            <wp:effectExtent l="76200" t="76200" r="127635" b="131445"/>
+            <wp:docPr id="6" name="Imagen 6"/>
+            <wp:cNvGraphicFramePr>
+              <a:graphicFrameLocks xmlns:a="http://schemas.openxmlformats.org/drawingml/2006/main" noChangeAspect="1"/>
+            </wp:cNvGraphicFramePr>
+            <a:graphic xmlns:a="http://schemas.openxmlformats.org/drawingml/2006/main">
+              <a:graphicData uri="http://schemas.openxmlformats.org/drawingml/2006/picture">
+                <pic:pic xmlns:pic="http://schemas.openxmlformats.org/drawingml/2006/picture">
+                  <pic:nvPicPr>
+                    <pic:cNvPr id="1" name=""/>
+                    <pic:cNvPicPr/>
+                  </pic:nvPicPr>
+                  <pic:blipFill>
+                    <a:blip r:embed="rId14"/>
+                    <a:stretch>
+                      <a:fillRect/>
+                    </a:stretch>
+                  </pic:blipFill>
+                  <pic:spPr>
+                    <a:xfrm>
+                      <a:off x="0" y="0"/>
+                      <a:ext cx="3790832" cy="2257428"/>
+                    </a:xfrm>
+                    <a:prstGeom prst="rect">
+                      <a:avLst/>
+                    </a:prstGeom>
+                    <a:ln w="38100" cap="sq">
+                      <a:solidFill>
+                        <a:srgbClr val="000000"/>
+                      </a:solidFill>
+                      <a:prstDash val="solid"/>
+                      <a:miter lim="800000"/>
+                    </a:ln>
+                    <a:effectLst>
+                      <a:outerShdw blurRad="50800" dist="38100" dir="2700000" algn="tl" rotWithShape="0">
+                        <a:srgbClr val="000000">
+                          <a:alpha val="43000"/>
+                        </a:srgbClr>
+                      </a:outerShdw>
+                    </a:effectLst>
+                  </pic:spPr>
+                </pic:pic>
+              </a:graphicData>
+            </a:graphic>
+          </wp:inline>
+        </w:drawing>
+      </w:r>
+    </w:p>
+    <w:p>
+      <w:pPr>
+        <w:pStyle w:val="Prrafodelista"/>
+        <w:numPr>
+          <w:ilvl w:val="0"/>
+          <w:numId w:val="18"/>
+        </w:numPr>
+        <w:rPr>
+          <w:lang w:val="es"/>
+        </w:rPr>
+      </w:pPr>
+      <w:r>
+        <w:rPr>
+          <w:lang w:val="es"/>
+        </w:rPr>
+        <w:t xml:space="preserve">En los comentarios para definir los valores que se retorna, se pone entre </w:t>
+      </w:r>
+      <w:proofErr w:type="spellStart"/>
+      <w:r>
+        <w:rPr>
+          <w:lang w:val="es"/>
+        </w:rPr>
+        <w:t>backticks</w:t>
+      </w:r>
+      <w:proofErr w:type="spellEnd"/>
+      <w:r>
+        <w:rPr>
+          <w:lang w:val="es"/>
+        </w:rPr>
+        <w:t>(`valor`).</w:t>
+      </w:r>
+    </w:p>
+    <w:p>
+      <w:pPr>
+        <w:rPr>
+          <w:lang w:val="es"/>
+        </w:rPr>
+      </w:pPr>
+      <w:r>
+        <w:rPr>
+          <w:lang w:val="es"/>
+        </w:rPr>
+        <w:drawing>
+          <wp:inline distT="0" distB="0" distL="0" distR="0" wp14:anchorId="4CE84A44" wp14:editId="0675FE4E">
+            <wp:extent cx="3753557" cy="1273175"/>
+            <wp:effectExtent l="76200" t="76200" r="132715" b="136525"/>
+            <wp:docPr id="7" name="Imagen 7"/>
+            <wp:cNvGraphicFramePr>
+              <a:graphicFrameLocks xmlns:a="http://schemas.openxmlformats.org/drawingml/2006/main" noChangeAspect="1"/>
+            </wp:cNvGraphicFramePr>
+            <a:graphic xmlns:a="http://schemas.openxmlformats.org/drawingml/2006/main">
+              <a:graphicData uri="http://schemas.openxmlformats.org/drawingml/2006/picture">
+                <pic:pic xmlns:pic="http://schemas.openxmlformats.org/drawingml/2006/picture">
+                  <pic:nvPicPr>
+                    <pic:cNvPr id="1" name=""/>
+                    <pic:cNvPicPr/>
+                  </pic:nvPicPr>
+                  <pic:blipFill>
+                    <a:blip r:embed="rId15"/>
+                    <a:stretch>
+                      <a:fillRect/>
+                    </a:stretch>
+                  </pic:blipFill>
+                  <pic:spPr>
+                    <a:xfrm>
+                      <a:off x="0" y="0"/>
+                      <a:ext cx="3764026" cy="1276726"/>
+                    </a:xfrm>
+                    <a:prstGeom prst="rect">
+                      <a:avLst/>
+                    </a:prstGeom>
+                    <a:ln w="38100" cap="sq">
+                      <a:solidFill>
+                        <a:srgbClr val="000000"/>
+                      </a:solidFill>
+                      <a:prstDash val="solid"/>
+                      <a:miter lim="800000"/>
+                    </a:ln>
+                    <a:effectLst>
+                      <a:outerShdw blurRad="50800" dist="38100" dir="2700000" algn="tl" rotWithShape="0">
+                        <a:srgbClr val="000000">
+                          <a:alpha val="43000"/>
+                        </a:srgbClr>
+                      </a:outerShdw>
+                    </a:effectLst>
+                  </pic:spPr>
+                </pic:pic>
+              </a:graphicData>
+            </a:graphic>
+          </wp:inline>
+        </w:drawing>
+      </w:r>
+    </w:p>
+    <w:p>
+      <w:pPr>
+        <w:pStyle w:val="Prrafodelista"/>
+        <w:numPr>
+          <w:ilvl w:val="0"/>
+          <w:numId w:val="18"/>
+        </w:numPr>
+        <w:rPr>
+          <w:lang w:val="es-MX"/>
+        </w:rPr>
+      </w:pPr>
+      <w:r>
+        <w:rPr>
+          <w:lang w:val="es-MX"/>
+        </w:rPr>
+        <w:t xml:space="preserve">Use la prosa para explicar parámetros, valores de retorno y </w:t>
+      </w:r>
+      <w:proofErr w:type="spellStart"/>
+      <w:proofErr w:type="gramStart"/>
+      <w:r>
+        <w:rPr>
+          <w:lang w:val="es-MX"/>
+        </w:rPr>
+        <w:t>excepciones.</w:t>
+      </w:r>
+      <w:r>
+        <w:rPr>
+          <w:lang w:val="es-MX"/>
+        </w:rPr>
+        <w:t>Otros</w:t>
+      </w:r>
+      <w:proofErr w:type="spellEnd"/>
+      <w:proofErr w:type="gramEnd"/>
+      <w:r>
+        <w:rPr>
+          <w:lang w:val="es-MX"/>
+        </w:rPr>
+        <w:t xml:space="preserve"> lenguajes usan etiquetas y secciones detalladas para describir cuáles son los parámetros y los retornos de un método.</w:t>
+      </w:r>
+    </w:p>
+    <w:p>
+      <w:pPr>
+        <w:rPr>
+          <w:lang w:val="es-MX"/>
+        </w:rPr>
+      </w:pPr>
+      <w:r>
+        <w:rPr>
+          <w:lang w:val="es-MX"/>
+        </w:rPr>
+        <w:drawing>
+          <wp:inline distT="0" distB="0" distL="0" distR="0" wp14:anchorId="77A9A384" wp14:editId="41F2ED19">
+            <wp:extent cx="4940257" cy="1870903"/>
+            <wp:effectExtent l="76200" t="76200" r="127635" b="129540"/>
+            <wp:docPr id="8" name="Imagen 8"/>
+            <wp:cNvGraphicFramePr>
+              <a:graphicFrameLocks xmlns:a="http://schemas.openxmlformats.org/drawingml/2006/main" noChangeAspect="1"/>
+            </wp:cNvGraphicFramePr>
+            <a:graphic xmlns:a="http://schemas.openxmlformats.org/drawingml/2006/main">
+              <a:graphicData uri="http://schemas.openxmlformats.org/drawingml/2006/picture">
+                <pic:pic xmlns:pic="http://schemas.openxmlformats.org/drawingml/2006/picture">
+                  <pic:nvPicPr>
+                    <pic:cNvPr id="1" name=""/>
+                    <pic:cNvPicPr/>
+                  </pic:nvPicPr>
+                  <pic:blipFill>
+                    <a:blip r:embed="rId16"/>
+                    <a:stretch>
+                      <a:fillRect/>
+                    </a:stretch>
+                  </pic:blipFill>
+                  <pic:spPr>
+                    <a:xfrm>
+                      <a:off x="0" y="0"/>
+                      <a:ext cx="4943062" cy="1871965"/>
+                    </a:xfrm>
+                    <a:prstGeom prst="rect">
+                      <a:avLst/>
+                    </a:prstGeom>
+                    <a:ln w="38100" cap="sq">
+                      <a:solidFill>
+                        <a:srgbClr val="000000"/>
+                      </a:solidFill>
+                      <a:prstDash val="solid"/>
+                      <a:miter lim="800000"/>
+                    </a:ln>
+                    <a:effectLst>
+                      <a:outerShdw blurRad="50800" dist="38100" dir="2700000" algn="tl" rotWithShape="0">
+                        <a:srgbClr val="000000">
+                          <a:alpha val="43000"/>
+                        </a:srgbClr>
+                      </a:outerShdw>
+                    </a:effectLst>
+                  </pic:spPr>
+                </pic:pic>
+              </a:graphicData>
+            </a:graphic>
+          </wp:inline>
+        </w:drawing>
+      </w:r>
+    </w:p>
+    <w:p>
+      <w:pPr>
+        <w:rPr>
+          <w:lang w:val="es-MX"/>
+        </w:rPr>
+      </w:pPr>
+      <w:r>
+        <w:rPr>
+          <w:lang w:val="es-MX"/>
+        </w:rPr>
+        <w:t>La convención en Dart es integrar eso en la descripción del método y resaltar los parámetros usando corchetes.</w:t>
+      </w:r>
+    </w:p>
+    <w:p>
+      <w:pPr>
+        <w:rPr>
+          <w:lang w:val="es"/>
+        </w:rPr>
+      </w:pPr>
+      <w:r>
+        <w:rPr>
+          <w:lang w:val="es"/>
+        </w:rPr>
+        <w:lastRenderedPageBreak/>
+        <w:drawing>
+          <wp:inline distT="0" distB="0" distL="0" distR="0" wp14:anchorId="1F7EB286" wp14:editId="5A937B5F">
+            <wp:extent cx="5612130" cy="1129030"/>
+            <wp:effectExtent l="76200" t="76200" r="140970" b="128270"/>
+            <wp:docPr id="9" name="Imagen 9"/>
+            <wp:cNvGraphicFramePr>
+              <a:graphicFrameLocks xmlns:a="http://schemas.openxmlformats.org/drawingml/2006/main" noChangeAspect="1"/>
+            </wp:cNvGraphicFramePr>
+            <a:graphic xmlns:a="http://schemas.openxmlformats.org/drawingml/2006/main">
+              <a:graphicData uri="http://schemas.openxmlformats.org/drawingml/2006/picture">
+                <pic:pic xmlns:pic="http://schemas.openxmlformats.org/drawingml/2006/picture">
+                  <pic:nvPicPr>
+                    <pic:cNvPr id="1" name=""/>
+                    <pic:cNvPicPr/>
+                  </pic:nvPicPr>
+                  <pic:blipFill>
+                    <a:blip r:embed="rId17"/>
+                    <a:stretch>
+                      <a:fillRect/>
+                    </a:stretch>
+                  </pic:blipFill>
+                  <pic:spPr>
+                    <a:xfrm>
+                      <a:off x="0" y="0"/>
+                      <a:ext cx="5612130" cy="1129030"/>
+                    </a:xfrm>
+                    <a:prstGeom prst="rect">
+                      <a:avLst/>
+                    </a:prstGeom>
+                    <a:ln w="38100" cap="sq">
+                      <a:solidFill>
+                        <a:srgbClr val="000000"/>
+                      </a:solidFill>
+                      <a:prstDash val="solid"/>
+                      <a:miter lim="800000"/>
+                    </a:ln>
+                    <a:effectLst>
+                      <a:outerShdw blurRad="50800" dist="38100" dir="2700000" algn="tl" rotWithShape="0">
+                        <a:srgbClr val="000000">
+                          <a:alpha val="43000"/>
+                        </a:srgbClr>
+                      </a:outerShdw>
+                    </a:effectLst>
+                  </pic:spPr>
+                </pic:pic>
+              </a:graphicData>
+            </a:graphic>
+          </wp:inline>
+        </w:drawing>
+      </w:r>
+    </w:p>
+    <w:p>
+      <w:pPr>
         <w:rPr>
           <w:lang w:val="es-MX"/>
         </w:rPr>
@@ -472,6 +2102,345 @@
 <file path=word/numbering.xml><?xml version="1.0" encoding="utf-8"?>
 <w:numbering xmlns:wpc="http://schemas.microsoft.com/office/word/2010/wordprocessingCanvas" xmlns:cx="http://schemas.microsoft.com/office/drawing/2014/chartex" xmlns:cx1="http://schemas.microsoft.com/office/drawing/2015/9/8/chartex" xmlns:cx2="http://schemas.microsoft.com/office/drawing/2015/10/21/chartex" xmlns:cx3="http://schemas.microsoft.com/office/drawing/2016/5/9/chartex" xmlns:cx4="http://schemas.microsoft.com/office/drawing/2016/5/10/chartex" xmlns:cx5="http://schemas.microsoft.com/office/drawing/2016/5/11/chartex" xmlns:cx6="http://schemas.microsoft.com/office/drawing/2016/5/12/chartex" xmlns:cx7="http://schemas.microsoft.com/office/drawing/2016/5/13/chartex" xmlns:cx8="http://schemas.microsoft.com/office/drawing/2016/5/14/chartex" xmlns:mc="http://schemas.openxmlformats.org/markup-compatibility/2006" xmlns:aink="http://schemas.microsoft.com/office/drawing/2016/ink" xmlns:am3d="http://schemas.microsoft.com/office/drawing/2017/model3d" xmlns:o="urn:schemas-microsoft-com:office:office" xmlns:oel="http://schemas.microsoft.com/office/2019/extlst" xmlns:r="http://schemas.openxmlformats.org/officeDocument/2006/relationships" xmlns:m="http://schemas.openxmlformats.org/officeDocument/2006/math" xmlns:v="urn:schemas-microsoft-com:vml" xmlns:wp14="http://schemas.microsoft.com/office/word/2010/wordprocessingDrawing" xmlns:wp="http://schemas.openxmlformats.org/drawingml/2006/wordprocessingDrawing" xmlns:w10="urn:schemas-microsoft-com:office:word" xmlns:w="http://schemas.openxmlformats.org/wordprocessingml/2006/main" xmlns:w14="http://schemas.microsoft.com/office/word/2010/wordml" xmlns:w15="http://schemas.microsoft.com/office/word/2012/wordml" xmlns:w16cex="http://schemas.microsoft.com/office/word/2018/wordml/cex" xmlns:w16cid="http://schemas.microsoft.com/office/word/2016/wordml/cid" xmlns:w16="http://schemas.microsoft.com/office/word/2018/wordml" xmlns:w16du="http://schemas.microsoft.com/office/word/2023/wordml/word16du" xmlns:w16sdtdh="http://schemas.microsoft.com/office/word/2020/wordml/sdtdatahash" xmlns:w16se="http://schemas.microsoft.com/office/word/2015/wordml/symex" xmlns:wpg="http://schemas.microsoft.com/office/word/2010/wordprocessingGroup" xmlns:wpi="http://schemas.microsoft.com/office/word/2010/wordprocessingInk" xmlns:wne="http://schemas.microsoft.com/office/word/2006/wordml" xmlns:wps="http://schemas.microsoft.com/office/word/2010/wordprocessingShape" mc:Ignorable="w14 w15 w16se w16cid w16 w16cex w16sdtdh w16du wp14">
   <w:abstractNum w:abstractNumId="0" w15:restartNumberingAfterBreak="0">
+    <w:nsid w:val="02773D93"/>
+    <w:multiLevelType w:val="hybridMultilevel"/>
+    <w:tmpl w:val="F8D80A12"/>
+    <w:lvl w:ilvl="0" w:tplc="080A0001">
+      <w:start w:val="1"/>
+      <w:numFmt w:val="bullet"/>
+      <w:lvlText w:val=""/>
+      <w:lvlJc w:val="left"/>
+      <w:pPr>
+        <w:ind w:left="720" w:hanging="360"/>
+      </w:pPr>
+      <w:rPr>
+        <w:rFonts w:ascii="Symbol" w:hAnsi="Symbol" w:hint="default"/>
+      </w:rPr>
+    </w:lvl>
+    <w:lvl w:ilvl="1" w:tplc="080A0003" w:tentative="1">
+      <w:start w:val="1"/>
+      <w:numFmt w:val="bullet"/>
+      <w:lvlText w:val="o"/>
+      <w:lvlJc w:val="left"/>
+      <w:pPr>
+        <w:ind w:left="1440" w:hanging="360"/>
+      </w:pPr>
+      <w:rPr>
+        <w:rFonts w:ascii="Courier New" w:hAnsi="Courier New" w:cs="Courier New" w:hint="default"/>
+      </w:rPr>
+    </w:lvl>
+    <w:lvl w:ilvl="2" w:tplc="080A0005" w:tentative="1">
+      <w:start w:val="1"/>
+      <w:numFmt w:val="bullet"/>
+      <w:lvlText w:val=""/>
+      <w:lvlJc w:val="left"/>
+      <w:pPr>
+        <w:ind w:left="2160" w:hanging="360"/>
+      </w:pPr>
+      <w:rPr>
+        <w:rFonts w:ascii="Wingdings" w:hAnsi="Wingdings" w:hint="default"/>
+      </w:rPr>
+    </w:lvl>
+    <w:lvl w:ilvl="3" w:tplc="080A0001" w:tentative="1">
+      <w:start w:val="1"/>
+      <w:numFmt w:val="bullet"/>
+      <w:lvlText w:val=""/>
+      <w:lvlJc w:val="left"/>
+      <w:pPr>
+        <w:ind w:left="2880" w:hanging="360"/>
+      </w:pPr>
+      <w:rPr>
+        <w:rFonts w:ascii="Symbol" w:hAnsi="Symbol" w:hint="default"/>
+      </w:rPr>
+    </w:lvl>
+    <w:lvl w:ilvl="4" w:tplc="080A0003" w:tentative="1">
+      <w:start w:val="1"/>
+      <w:numFmt w:val="bullet"/>
+      <w:lvlText w:val="o"/>
+      <w:lvlJc w:val="left"/>
+      <w:pPr>
+        <w:ind w:left="3600" w:hanging="360"/>
+      </w:pPr>
+      <w:rPr>
+        <w:rFonts w:ascii="Courier New" w:hAnsi="Courier New" w:cs="Courier New" w:hint="default"/>
+      </w:rPr>
+    </w:lvl>
+    <w:lvl w:ilvl="5" w:tplc="080A0005" w:tentative="1">
+      <w:start w:val="1"/>
+      <w:numFmt w:val="bullet"/>
+      <w:lvlText w:val=""/>
+      <w:lvlJc w:val="left"/>
+      <w:pPr>
+        <w:ind w:left="4320" w:hanging="360"/>
+      </w:pPr>
+      <w:rPr>
+        <w:rFonts w:ascii="Wingdings" w:hAnsi="Wingdings" w:hint="default"/>
+      </w:rPr>
+    </w:lvl>
+    <w:lvl w:ilvl="6" w:tplc="080A0001" w:tentative="1">
+      <w:start w:val="1"/>
+      <w:numFmt w:val="bullet"/>
+      <w:lvlText w:val=""/>
+      <w:lvlJc w:val="left"/>
+      <w:pPr>
+        <w:ind w:left="5040" w:hanging="360"/>
+      </w:pPr>
+      <w:rPr>
+        <w:rFonts w:ascii="Symbol" w:hAnsi="Symbol" w:hint="default"/>
+      </w:rPr>
+    </w:lvl>
+    <w:lvl w:ilvl="7" w:tplc="080A0003" w:tentative="1">
+      <w:start w:val="1"/>
+      <w:numFmt w:val="bullet"/>
+      <w:lvlText w:val="o"/>
+      <w:lvlJc w:val="left"/>
+      <w:pPr>
+        <w:ind w:left="5760" w:hanging="360"/>
+      </w:pPr>
+      <w:rPr>
+        <w:rFonts w:ascii="Courier New" w:hAnsi="Courier New" w:cs="Courier New" w:hint="default"/>
+      </w:rPr>
+    </w:lvl>
+    <w:lvl w:ilvl="8" w:tplc="080A0005" w:tentative="1">
+      <w:start w:val="1"/>
+      <w:numFmt w:val="bullet"/>
+      <w:lvlText w:val=""/>
+      <w:lvlJc w:val="left"/>
+      <w:pPr>
+        <w:ind w:left="6480" w:hanging="360"/>
+      </w:pPr>
+      <w:rPr>
+        <w:rFonts w:ascii="Wingdings" w:hAnsi="Wingdings" w:hint="default"/>
+      </w:rPr>
+    </w:lvl>
+  </w:abstractNum>
+  <w:abstractNum w:abstractNumId="1" w15:restartNumberingAfterBreak="0">
+    <w:nsid w:val="09105890"/>
+    <w:multiLevelType w:val="hybridMultilevel"/>
+    <w:tmpl w:val="FA52D8DA"/>
+    <w:lvl w:ilvl="0" w:tplc="080A0001">
+      <w:start w:val="1"/>
+      <w:numFmt w:val="bullet"/>
+      <w:lvlText w:val=""/>
+      <w:lvlJc w:val="left"/>
+      <w:pPr>
+        <w:ind w:left="720" w:hanging="360"/>
+      </w:pPr>
+      <w:rPr>
+        <w:rFonts w:ascii="Symbol" w:hAnsi="Symbol" w:hint="default"/>
+      </w:rPr>
+    </w:lvl>
+    <w:lvl w:ilvl="1" w:tplc="080A0003" w:tentative="1">
+      <w:start w:val="1"/>
+      <w:numFmt w:val="bullet"/>
+      <w:lvlText w:val="o"/>
+      <w:lvlJc w:val="left"/>
+      <w:pPr>
+        <w:ind w:left="1440" w:hanging="360"/>
+      </w:pPr>
+      <w:rPr>
+        <w:rFonts w:ascii="Courier New" w:hAnsi="Courier New" w:cs="Courier New" w:hint="default"/>
+      </w:rPr>
+    </w:lvl>
+    <w:lvl w:ilvl="2" w:tplc="080A0005" w:tentative="1">
+      <w:start w:val="1"/>
+      <w:numFmt w:val="bullet"/>
+      <w:lvlText w:val=""/>
+      <w:lvlJc w:val="left"/>
+      <w:pPr>
+        <w:ind w:left="2160" w:hanging="360"/>
+      </w:pPr>
+      <w:rPr>
+        <w:rFonts w:ascii="Wingdings" w:hAnsi="Wingdings" w:hint="default"/>
+      </w:rPr>
+    </w:lvl>
+    <w:lvl w:ilvl="3" w:tplc="080A0001" w:tentative="1">
+      <w:start w:val="1"/>
+      <w:numFmt w:val="bullet"/>
+      <w:lvlText w:val=""/>
+      <w:lvlJc w:val="left"/>
+      <w:pPr>
+        <w:ind w:left="2880" w:hanging="360"/>
+      </w:pPr>
+      <w:rPr>
+        <w:rFonts w:ascii="Symbol" w:hAnsi="Symbol" w:hint="default"/>
+      </w:rPr>
+    </w:lvl>
+    <w:lvl w:ilvl="4" w:tplc="080A0003" w:tentative="1">
+      <w:start w:val="1"/>
+      <w:numFmt w:val="bullet"/>
+      <w:lvlText w:val="o"/>
+      <w:lvlJc w:val="left"/>
+      <w:pPr>
+        <w:ind w:left="3600" w:hanging="360"/>
+      </w:pPr>
+      <w:rPr>
+        <w:rFonts w:ascii="Courier New" w:hAnsi="Courier New" w:cs="Courier New" w:hint="default"/>
+      </w:rPr>
+    </w:lvl>
+    <w:lvl w:ilvl="5" w:tplc="080A0005" w:tentative="1">
+      <w:start w:val="1"/>
+      <w:numFmt w:val="bullet"/>
+      <w:lvlText w:val=""/>
+      <w:lvlJc w:val="left"/>
+      <w:pPr>
+        <w:ind w:left="4320" w:hanging="360"/>
+      </w:pPr>
+      <w:rPr>
+        <w:rFonts w:ascii="Wingdings" w:hAnsi="Wingdings" w:hint="default"/>
+      </w:rPr>
+    </w:lvl>
+    <w:lvl w:ilvl="6" w:tplc="080A0001" w:tentative="1">
+      <w:start w:val="1"/>
+      <w:numFmt w:val="bullet"/>
+      <w:lvlText w:val=""/>
+      <w:lvlJc w:val="left"/>
+      <w:pPr>
+        <w:ind w:left="5040" w:hanging="360"/>
+      </w:pPr>
+      <w:rPr>
+        <w:rFonts w:ascii="Symbol" w:hAnsi="Symbol" w:hint="default"/>
+      </w:rPr>
+    </w:lvl>
+    <w:lvl w:ilvl="7" w:tplc="080A0003" w:tentative="1">
+      <w:start w:val="1"/>
+      <w:numFmt w:val="bullet"/>
+      <w:lvlText w:val="o"/>
+      <w:lvlJc w:val="left"/>
+      <w:pPr>
+        <w:ind w:left="5760" w:hanging="360"/>
+      </w:pPr>
+      <w:rPr>
+        <w:rFonts w:ascii="Courier New" w:hAnsi="Courier New" w:cs="Courier New" w:hint="default"/>
+      </w:rPr>
+    </w:lvl>
+    <w:lvl w:ilvl="8" w:tplc="080A0005" w:tentative="1">
+      <w:start w:val="1"/>
+      <w:numFmt w:val="bullet"/>
+      <w:lvlText w:val=""/>
+      <w:lvlJc w:val="left"/>
+      <w:pPr>
+        <w:ind w:left="6480" w:hanging="360"/>
+      </w:pPr>
+      <w:rPr>
+        <w:rFonts w:ascii="Wingdings" w:hAnsi="Wingdings" w:hint="default"/>
+      </w:rPr>
+    </w:lvl>
+  </w:abstractNum>
+  <w:abstractNum w:abstractNumId="2" w15:restartNumberingAfterBreak="0">
+    <w:nsid w:val="0D1F01AA"/>
+    <w:multiLevelType w:val="hybridMultilevel"/>
+    <w:tmpl w:val="4C827848"/>
+    <w:lvl w:ilvl="0" w:tplc="080A0001">
+      <w:start w:val="1"/>
+      <w:numFmt w:val="bullet"/>
+      <w:lvlText w:val=""/>
+      <w:lvlJc w:val="left"/>
+      <w:pPr>
+        <w:ind w:left="720" w:hanging="360"/>
+      </w:pPr>
+      <w:rPr>
+        <w:rFonts w:ascii="Symbol" w:hAnsi="Symbol" w:hint="default"/>
+      </w:rPr>
+    </w:lvl>
+    <w:lvl w:ilvl="1" w:tplc="080A0003">
+      <w:start w:val="1"/>
+      <w:numFmt w:val="bullet"/>
+      <w:lvlText w:val="o"/>
+      <w:lvlJc w:val="left"/>
+      <w:pPr>
+        <w:ind w:left="1440" w:hanging="360"/>
+      </w:pPr>
+      <w:rPr>
+        <w:rFonts w:ascii="Courier New" w:hAnsi="Courier New" w:cs="Courier New" w:hint="default"/>
+      </w:rPr>
+    </w:lvl>
+    <w:lvl w:ilvl="2" w:tplc="080A0005" w:tentative="1">
+      <w:start w:val="1"/>
+      <w:numFmt w:val="bullet"/>
+      <w:lvlText w:val=""/>
+      <w:lvlJc w:val="left"/>
+      <w:pPr>
+        <w:ind w:left="2160" w:hanging="360"/>
+      </w:pPr>
+      <w:rPr>
+        <w:rFonts w:ascii="Wingdings" w:hAnsi="Wingdings" w:hint="default"/>
+      </w:rPr>
+    </w:lvl>
+    <w:lvl w:ilvl="3" w:tplc="080A0001" w:tentative="1">
+      <w:start w:val="1"/>
+      <w:numFmt w:val="bullet"/>
+      <w:lvlText w:val=""/>
+      <w:lvlJc w:val="left"/>
+      <w:pPr>
+        <w:ind w:left="2880" w:hanging="360"/>
+      </w:pPr>
+      <w:rPr>
+        <w:rFonts w:ascii="Symbol" w:hAnsi="Symbol" w:hint="default"/>
+      </w:rPr>
+    </w:lvl>
+    <w:lvl w:ilvl="4" w:tplc="080A0003" w:tentative="1">
+      <w:start w:val="1"/>
+      <w:numFmt w:val="bullet"/>
+      <w:lvlText w:val="o"/>
+      <w:lvlJc w:val="left"/>
+      <w:pPr>
+        <w:ind w:left="3600" w:hanging="360"/>
+      </w:pPr>
+      <w:rPr>
+        <w:rFonts w:ascii="Courier New" w:hAnsi="Courier New" w:cs="Courier New" w:hint="default"/>
+      </w:rPr>
+    </w:lvl>
+    <w:lvl w:ilvl="5" w:tplc="080A0005" w:tentative="1">
+      <w:start w:val="1"/>
+      <w:numFmt w:val="bullet"/>
+      <w:lvlText w:val=""/>
+      <w:lvlJc w:val="left"/>
+      <w:pPr>
+        <w:ind w:left="4320" w:hanging="360"/>
+      </w:pPr>
+      <w:rPr>
+        <w:rFonts w:ascii="Wingdings" w:hAnsi="Wingdings" w:hint="default"/>
+      </w:rPr>
+    </w:lvl>
+    <w:lvl w:ilvl="6" w:tplc="080A0001" w:tentative="1">
+      <w:start w:val="1"/>
+      <w:numFmt w:val="bullet"/>
+      <w:lvlText w:val=""/>
+      <w:lvlJc w:val="left"/>
+      <w:pPr>
+        <w:ind w:left="5040" w:hanging="360"/>
+      </w:pPr>
+      <w:rPr>
+        <w:rFonts w:ascii="Symbol" w:hAnsi="Symbol" w:hint="default"/>
+      </w:rPr>
+    </w:lvl>
+    <w:lvl w:ilvl="7" w:tplc="080A0003" w:tentative="1">
+      <w:start w:val="1"/>
+      <w:numFmt w:val="bullet"/>
+      <w:lvlText w:val="o"/>
+      <w:lvlJc w:val="left"/>
+      <w:pPr>
+        <w:ind w:left="5760" w:hanging="360"/>
+      </w:pPr>
+      <w:rPr>
+        <w:rFonts w:ascii="Courier New" w:hAnsi="Courier New" w:cs="Courier New" w:hint="default"/>
+      </w:rPr>
+    </w:lvl>
+    <w:lvl w:ilvl="8" w:tplc="080A0005" w:tentative="1">
+      <w:start w:val="1"/>
+      <w:numFmt w:val="bullet"/>
+      <w:lvlText w:val=""/>
+      <w:lvlJc w:val="left"/>
+      <w:pPr>
+        <w:ind w:left="6480" w:hanging="360"/>
+      </w:pPr>
+      <w:rPr>
+        <w:rFonts w:ascii="Wingdings" w:hAnsi="Wingdings" w:hint="default"/>
+      </w:rPr>
+    </w:lvl>
+  </w:abstractNum>
+  <w:abstractNum w:abstractNumId="3" w15:restartNumberingAfterBreak="0">
     <w:nsid w:val="15EB1568"/>
     <w:multiLevelType w:val="hybridMultilevel"/>
     <w:tmpl w:val="BD8AE120"/>
@@ -584,7 +2553,7 @@
       </w:rPr>
     </w:lvl>
   </w:abstractNum>
-  <w:abstractNum w:abstractNumId="1" w15:restartNumberingAfterBreak="0">
+  <w:abstractNum w:abstractNumId="4" w15:restartNumberingAfterBreak="0">
     <w:nsid w:val="1E9D31C6"/>
     <w:multiLevelType w:val="multilevel"/>
     <w:tmpl w:val="7180DC1E"/>
@@ -705,7 +2674,233 @@
       </w:rPr>
     </w:lvl>
   </w:abstractNum>
-  <w:abstractNum w:abstractNumId="2" w15:restartNumberingAfterBreak="0">
+  <w:abstractNum w:abstractNumId="5" w15:restartNumberingAfterBreak="0">
+    <w:nsid w:val="22682C34"/>
+    <w:multiLevelType w:val="hybridMultilevel"/>
+    <w:tmpl w:val="257A01CA"/>
+    <w:lvl w:ilvl="0" w:tplc="080A0001">
+      <w:start w:val="1"/>
+      <w:numFmt w:val="bullet"/>
+      <w:lvlText w:val=""/>
+      <w:lvlJc w:val="left"/>
+      <w:pPr>
+        <w:ind w:left="720" w:hanging="360"/>
+      </w:pPr>
+      <w:rPr>
+        <w:rFonts w:ascii="Symbol" w:hAnsi="Symbol" w:hint="default"/>
+      </w:rPr>
+    </w:lvl>
+    <w:lvl w:ilvl="1" w:tplc="080A0003">
+      <w:start w:val="1"/>
+      <w:numFmt w:val="bullet"/>
+      <w:lvlText w:val="o"/>
+      <w:lvlJc w:val="left"/>
+      <w:pPr>
+        <w:ind w:left="1440" w:hanging="360"/>
+      </w:pPr>
+      <w:rPr>
+        <w:rFonts w:ascii="Courier New" w:hAnsi="Courier New" w:cs="Courier New" w:hint="default"/>
+      </w:rPr>
+    </w:lvl>
+    <w:lvl w:ilvl="2" w:tplc="080A0005" w:tentative="1">
+      <w:start w:val="1"/>
+      <w:numFmt w:val="bullet"/>
+      <w:lvlText w:val=""/>
+      <w:lvlJc w:val="left"/>
+      <w:pPr>
+        <w:ind w:left="2160" w:hanging="360"/>
+      </w:pPr>
+      <w:rPr>
+        <w:rFonts w:ascii="Wingdings" w:hAnsi="Wingdings" w:hint="default"/>
+      </w:rPr>
+    </w:lvl>
+    <w:lvl w:ilvl="3" w:tplc="080A0001" w:tentative="1">
+      <w:start w:val="1"/>
+      <w:numFmt w:val="bullet"/>
+      <w:lvlText w:val=""/>
+      <w:lvlJc w:val="left"/>
+      <w:pPr>
+        <w:ind w:left="2880" w:hanging="360"/>
+      </w:pPr>
+      <w:rPr>
+        <w:rFonts w:ascii="Symbol" w:hAnsi="Symbol" w:hint="default"/>
+      </w:rPr>
+    </w:lvl>
+    <w:lvl w:ilvl="4" w:tplc="080A0003" w:tentative="1">
+      <w:start w:val="1"/>
+      <w:numFmt w:val="bullet"/>
+      <w:lvlText w:val="o"/>
+      <w:lvlJc w:val="left"/>
+      <w:pPr>
+        <w:ind w:left="3600" w:hanging="360"/>
+      </w:pPr>
+      <w:rPr>
+        <w:rFonts w:ascii="Courier New" w:hAnsi="Courier New" w:cs="Courier New" w:hint="default"/>
+      </w:rPr>
+    </w:lvl>
+    <w:lvl w:ilvl="5" w:tplc="080A0005" w:tentative="1">
+      <w:start w:val="1"/>
+      <w:numFmt w:val="bullet"/>
+      <w:lvlText w:val=""/>
+      <w:lvlJc w:val="left"/>
+      <w:pPr>
+        <w:ind w:left="4320" w:hanging="360"/>
+      </w:pPr>
+      <w:rPr>
+        <w:rFonts w:ascii="Wingdings" w:hAnsi="Wingdings" w:hint="default"/>
+      </w:rPr>
+    </w:lvl>
+    <w:lvl w:ilvl="6" w:tplc="080A0001" w:tentative="1">
+      <w:start w:val="1"/>
+      <w:numFmt w:val="bullet"/>
+      <w:lvlText w:val=""/>
+      <w:lvlJc w:val="left"/>
+      <w:pPr>
+        <w:ind w:left="5040" w:hanging="360"/>
+      </w:pPr>
+      <w:rPr>
+        <w:rFonts w:ascii="Symbol" w:hAnsi="Symbol" w:hint="default"/>
+      </w:rPr>
+    </w:lvl>
+    <w:lvl w:ilvl="7" w:tplc="080A0003" w:tentative="1">
+      <w:start w:val="1"/>
+      <w:numFmt w:val="bullet"/>
+      <w:lvlText w:val="o"/>
+      <w:lvlJc w:val="left"/>
+      <w:pPr>
+        <w:ind w:left="5760" w:hanging="360"/>
+      </w:pPr>
+      <w:rPr>
+        <w:rFonts w:ascii="Courier New" w:hAnsi="Courier New" w:cs="Courier New" w:hint="default"/>
+      </w:rPr>
+    </w:lvl>
+    <w:lvl w:ilvl="8" w:tplc="080A0005" w:tentative="1">
+      <w:start w:val="1"/>
+      <w:numFmt w:val="bullet"/>
+      <w:lvlText w:val=""/>
+      <w:lvlJc w:val="left"/>
+      <w:pPr>
+        <w:ind w:left="6480" w:hanging="360"/>
+      </w:pPr>
+      <w:rPr>
+        <w:rFonts w:ascii="Wingdings" w:hAnsi="Wingdings" w:hint="default"/>
+      </w:rPr>
+    </w:lvl>
+  </w:abstractNum>
+  <w:abstractNum w:abstractNumId="6" w15:restartNumberingAfterBreak="0">
+    <w:nsid w:val="29E0428E"/>
+    <w:multiLevelType w:val="hybridMultilevel"/>
+    <w:tmpl w:val="E6BE9330"/>
+    <w:lvl w:ilvl="0" w:tplc="080A0001">
+      <w:start w:val="1"/>
+      <w:numFmt w:val="bullet"/>
+      <w:lvlText w:val=""/>
+      <w:lvlJc w:val="left"/>
+      <w:pPr>
+        <w:ind w:left="720" w:hanging="360"/>
+      </w:pPr>
+      <w:rPr>
+        <w:rFonts w:ascii="Symbol" w:hAnsi="Symbol" w:hint="default"/>
+      </w:rPr>
+    </w:lvl>
+    <w:lvl w:ilvl="1" w:tplc="080A0003" w:tentative="1">
+      <w:start w:val="1"/>
+      <w:numFmt w:val="bullet"/>
+      <w:lvlText w:val="o"/>
+      <w:lvlJc w:val="left"/>
+      <w:pPr>
+        <w:ind w:left="1440" w:hanging="360"/>
+      </w:pPr>
+      <w:rPr>
+        <w:rFonts w:ascii="Courier New" w:hAnsi="Courier New" w:cs="Courier New" w:hint="default"/>
+      </w:rPr>
+    </w:lvl>
+    <w:lvl w:ilvl="2" w:tplc="080A0005" w:tentative="1">
+      <w:start w:val="1"/>
+      <w:numFmt w:val="bullet"/>
+      <w:lvlText w:val=""/>
+      <w:lvlJc w:val="left"/>
+      <w:pPr>
+        <w:ind w:left="2160" w:hanging="360"/>
+      </w:pPr>
+      <w:rPr>
+        <w:rFonts w:ascii="Wingdings" w:hAnsi="Wingdings" w:hint="default"/>
+      </w:rPr>
+    </w:lvl>
+    <w:lvl w:ilvl="3" w:tplc="080A0001" w:tentative="1">
+      <w:start w:val="1"/>
+      <w:numFmt w:val="bullet"/>
+      <w:lvlText w:val=""/>
+      <w:lvlJc w:val="left"/>
+      <w:pPr>
+        <w:ind w:left="2880" w:hanging="360"/>
+      </w:pPr>
+      <w:rPr>
+        <w:rFonts w:ascii="Symbol" w:hAnsi="Symbol" w:hint="default"/>
+      </w:rPr>
+    </w:lvl>
+    <w:lvl w:ilvl="4" w:tplc="080A0003" w:tentative="1">
+      <w:start w:val="1"/>
+      <w:numFmt w:val="bullet"/>
+      <w:lvlText w:val="o"/>
+      <w:lvlJc w:val="left"/>
+      <w:pPr>
+        <w:ind w:left="3600" w:hanging="360"/>
+      </w:pPr>
+      <w:rPr>
+        <w:rFonts w:ascii="Courier New" w:hAnsi="Courier New" w:cs="Courier New" w:hint="default"/>
+      </w:rPr>
+    </w:lvl>
+    <w:lvl w:ilvl="5" w:tplc="080A0005" w:tentative="1">
+      <w:start w:val="1"/>
+      <w:numFmt w:val="bullet"/>
+      <w:lvlText w:val=""/>
+      <w:lvlJc w:val="left"/>
+      <w:pPr>
+        <w:ind w:left="4320" w:hanging="360"/>
+      </w:pPr>
+      <w:rPr>
+        <w:rFonts w:ascii="Wingdings" w:hAnsi="Wingdings" w:hint="default"/>
+      </w:rPr>
+    </w:lvl>
+    <w:lvl w:ilvl="6" w:tplc="080A0001" w:tentative="1">
+      <w:start w:val="1"/>
+      <w:numFmt w:val="bullet"/>
+      <w:lvlText w:val=""/>
+      <w:lvlJc w:val="left"/>
+      <w:pPr>
+        <w:ind w:left="5040" w:hanging="360"/>
+      </w:pPr>
+      <w:rPr>
+        <w:rFonts w:ascii="Symbol" w:hAnsi="Symbol" w:hint="default"/>
+      </w:rPr>
+    </w:lvl>
+    <w:lvl w:ilvl="7" w:tplc="080A0003" w:tentative="1">
+      <w:start w:val="1"/>
+      <w:numFmt w:val="bullet"/>
+      <w:lvlText w:val="o"/>
+      <w:lvlJc w:val="left"/>
+      <w:pPr>
+        <w:ind w:left="5760" w:hanging="360"/>
+      </w:pPr>
+      <w:rPr>
+        <w:rFonts w:ascii="Courier New" w:hAnsi="Courier New" w:cs="Courier New" w:hint="default"/>
+      </w:rPr>
+    </w:lvl>
+    <w:lvl w:ilvl="8" w:tplc="080A0005" w:tentative="1">
+      <w:start w:val="1"/>
+      <w:numFmt w:val="bullet"/>
+      <w:lvlText w:val=""/>
+      <w:lvlJc w:val="left"/>
+      <w:pPr>
+        <w:ind w:left="6480" w:hanging="360"/>
+      </w:pPr>
+      <w:rPr>
+        <w:rFonts w:ascii="Wingdings" w:hAnsi="Wingdings" w:hint="default"/>
+      </w:rPr>
+    </w:lvl>
+  </w:abstractNum>
+  <w:abstractNum w:abstractNumId="7" w15:restartNumberingAfterBreak="0">
     <w:nsid w:val="2BE528B7"/>
     <w:multiLevelType w:val="multilevel"/>
     <w:tmpl w:val="4B5EB030"/>
@@ -854,7 +3049,233 @@
       </w:rPr>
     </w:lvl>
   </w:abstractNum>
-  <w:abstractNum w:abstractNumId="3" w15:restartNumberingAfterBreak="0">
+  <w:abstractNum w:abstractNumId="8" w15:restartNumberingAfterBreak="0">
+    <w:nsid w:val="49417A60"/>
+    <w:multiLevelType w:val="hybridMultilevel"/>
+    <w:tmpl w:val="0A2E0BDA"/>
+    <w:lvl w:ilvl="0" w:tplc="080A0001">
+      <w:start w:val="1"/>
+      <w:numFmt w:val="bullet"/>
+      <w:lvlText w:val=""/>
+      <w:lvlJc w:val="left"/>
+      <w:pPr>
+        <w:ind w:left="720" w:hanging="360"/>
+      </w:pPr>
+      <w:rPr>
+        <w:rFonts w:ascii="Symbol" w:hAnsi="Symbol" w:hint="default"/>
+      </w:rPr>
+    </w:lvl>
+    <w:lvl w:ilvl="1" w:tplc="080A0003" w:tentative="1">
+      <w:start w:val="1"/>
+      <w:numFmt w:val="bullet"/>
+      <w:lvlText w:val="o"/>
+      <w:lvlJc w:val="left"/>
+      <w:pPr>
+        <w:ind w:left="1440" w:hanging="360"/>
+      </w:pPr>
+      <w:rPr>
+        <w:rFonts w:ascii="Courier New" w:hAnsi="Courier New" w:cs="Courier New" w:hint="default"/>
+      </w:rPr>
+    </w:lvl>
+    <w:lvl w:ilvl="2" w:tplc="080A0005" w:tentative="1">
+      <w:start w:val="1"/>
+      <w:numFmt w:val="bullet"/>
+      <w:lvlText w:val=""/>
+      <w:lvlJc w:val="left"/>
+      <w:pPr>
+        <w:ind w:left="2160" w:hanging="360"/>
+      </w:pPr>
+      <w:rPr>
+        <w:rFonts w:ascii="Wingdings" w:hAnsi="Wingdings" w:hint="default"/>
+      </w:rPr>
+    </w:lvl>
+    <w:lvl w:ilvl="3" w:tplc="080A0001" w:tentative="1">
+      <w:start w:val="1"/>
+      <w:numFmt w:val="bullet"/>
+      <w:lvlText w:val=""/>
+      <w:lvlJc w:val="left"/>
+      <w:pPr>
+        <w:ind w:left="2880" w:hanging="360"/>
+      </w:pPr>
+      <w:rPr>
+        <w:rFonts w:ascii="Symbol" w:hAnsi="Symbol" w:hint="default"/>
+      </w:rPr>
+    </w:lvl>
+    <w:lvl w:ilvl="4" w:tplc="080A0003" w:tentative="1">
+      <w:start w:val="1"/>
+      <w:numFmt w:val="bullet"/>
+      <w:lvlText w:val="o"/>
+      <w:lvlJc w:val="left"/>
+      <w:pPr>
+        <w:ind w:left="3600" w:hanging="360"/>
+      </w:pPr>
+      <w:rPr>
+        <w:rFonts w:ascii="Courier New" w:hAnsi="Courier New" w:cs="Courier New" w:hint="default"/>
+      </w:rPr>
+    </w:lvl>
+    <w:lvl w:ilvl="5" w:tplc="080A0005" w:tentative="1">
+      <w:start w:val="1"/>
+      <w:numFmt w:val="bullet"/>
+      <w:lvlText w:val=""/>
+      <w:lvlJc w:val="left"/>
+      <w:pPr>
+        <w:ind w:left="4320" w:hanging="360"/>
+      </w:pPr>
+      <w:rPr>
+        <w:rFonts w:ascii="Wingdings" w:hAnsi="Wingdings" w:hint="default"/>
+      </w:rPr>
+    </w:lvl>
+    <w:lvl w:ilvl="6" w:tplc="080A0001" w:tentative="1">
+      <w:start w:val="1"/>
+      <w:numFmt w:val="bullet"/>
+      <w:lvlText w:val=""/>
+      <w:lvlJc w:val="left"/>
+      <w:pPr>
+        <w:ind w:left="5040" w:hanging="360"/>
+      </w:pPr>
+      <w:rPr>
+        <w:rFonts w:ascii="Symbol" w:hAnsi="Symbol" w:hint="default"/>
+      </w:rPr>
+    </w:lvl>
+    <w:lvl w:ilvl="7" w:tplc="080A0003" w:tentative="1">
+      <w:start w:val="1"/>
+      <w:numFmt w:val="bullet"/>
+      <w:lvlText w:val="o"/>
+      <w:lvlJc w:val="left"/>
+      <w:pPr>
+        <w:ind w:left="5760" w:hanging="360"/>
+      </w:pPr>
+      <w:rPr>
+        <w:rFonts w:ascii="Courier New" w:hAnsi="Courier New" w:cs="Courier New" w:hint="default"/>
+      </w:rPr>
+    </w:lvl>
+    <w:lvl w:ilvl="8" w:tplc="080A0005" w:tentative="1">
+      <w:start w:val="1"/>
+      <w:numFmt w:val="bullet"/>
+      <w:lvlText w:val=""/>
+      <w:lvlJc w:val="left"/>
+      <w:pPr>
+        <w:ind w:left="6480" w:hanging="360"/>
+      </w:pPr>
+      <w:rPr>
+        <w:rFonts w:ascii="Wingdings" w:hAnsi="Wingdings" w:hint="default"/>
+      </w:rPr>
+    </w:lvl>
+  </w:abstractNum>
+  <w:abstractNum w:abstractNumId="9" w15:restartNumberingAfterBreak="0">
+    <w:nsid w:val="52455656"/>
+    <w:multiLevelType w:val="hybridMultilevel"/>
+    <w:tmpl w:val="D4B25C8A"/>
+    <w:lvl w:ilvl="0" w:tplc="080A0001">
+      <w:start w:val="1"/>
+      <w:numFmt w:val="bullet"/>
+      <w:lvlText w:val=""/>
+      <w:lvlJc w:val="left"/>
+      <w:pPr>
+        <w:ind w:left="720" w:hanging="360"/>
+      </w:pPr>
+      <w:rPr>
+        <w:rFonts w:ascii="Symbol" w:hAnsi="Symbol" w:hint="default"/>
+      </w:rPr>
+    </w:lvl>
+    <w:lvl w:ilvl="1" w:tplc="080A0003" w:tentative="1">
+      <w:start w:val="1"/>
+      <w:numFmt w:val="bullet"/>
+      <w:lvlText w:val="o"/>
+      <w:lvlJc w:val="left"/>
+      <w:pPr>
+        <w:ind w:left="1440" w:hanging="360"/>
+      </w:pPr>
+      <w:rPr>
+        <w:rFonts w:ascii="Courier New" w:hAnsi="Courier New" w:cs="Courier New" w:hint="default"/>
+      </w:rPr>
+    </w:lvl>
+    <w:lvl w:ilvl="2" w:tplc="080A0005" w:tentative="1">
+      <w:start w:val="1"/>
+      <w:numFmt w:val="bullet"/>
+      <w:lvlText w:val=""/>
+      <w:lvlJc w:val="left"/>
+      <w:pPr>
+        <w:ind w:left="2160" w:hanging="360"/>
+      </w:pPr>
+      <w:rPr>
+        <w:rFonts w:ascii="Wingdings" w:hAnsi="Wingdings" w:hint="default"/>
+      </w:rPr>
+    </w:lvl>
+    <w:lvl w:ilvl="3" w:tplc="080A0001" w:tentative="1">
+      <w:start w:val="1"/>
+      <w:numFmt w:val="bullet"/>
+      <w:lvlText w:val=""/>
+      <w:lvlJc w:val="left"/>
+      <w:pPr>
+        <w:ind w:left="2880" w:hanging="360"/>
+      </w:pPr>
+      <w:rPr>
+        <w:rFonts w:ascii="Symbol" w:hAnsi="Symbol" w:hint="default"/>
+      </w:rPr>
+    </w:lvl>
+    <w:lvl w:ilvl="4" w:tplc="080A0003" w:tentative="1">
+      <w:start w:val="1"/>
+      <w:numFmt w:val="bullet"/>
+      <w:lvlText w:val="o"/>
+      <w:lvlJc w:val="left"/>
+      <w:pPr>
+        <w:ind w:left="3600" w:hanging="360"/>
+      </w:pPr>
+      <w:rPr>
+        <w:rFonts w:ascii="Courier New" w:hAnsi="Courier New" w:cs="Courier New" w:hint="default"/>
+      </w:rPr>
+    </w:lvl>
+    <w:lvl w:ilvl="5" w:tplc="080A0005" w:tentative="1">
+      <w:start w:val="1"/>
+      <w:numFmt w:val="bullet"/>
+      <w:lvlText w:val=""/>
+      <w:lvlJc w:val="left"/>
+      <w:pPr>
+        <w:ind w:left="4320" w:hanging="360"/>
+      </w:pPr>
+      <w:rPr>
+        <w:rFonts w:ascii="Wingdings" w:hAnsi="Wingdings" w:hint="default"/>
+      </w:rPr>
+    </w:lvl>
+    <w:lvl w:ilvl="6" w:tplc="080A0001" w:tentative="1">
+      <w:start w:val="1"/>
+      <w:numFmt w:val="bullet"/>
+      <w:lvlText w:val=""/>
+      <w:lvlJc w:val="left"/>
+      <w:pPr>
+        <w:ind w:left="5040" w:hanging="360"/>
+      </w:pPr>
+      <w:rPr>
+        <w:rFonts w:ascii="Symbol" w:hAnsi="Symbol" w:hint="default"/>
+      </w:rPr>
+    </w:lvl>
+    <w:lvl w:ilvl="7" w:tplc="080A0003" w:tentative="1">
+      <w:start w:val="1"/>
+      <w:numFmt w:val="bullet"/>
+      <w:lvlText w:val="o"/>
+      <w:lvlJc w:val="left"/>
+      <w:pPr>
+        <w:ind w:left="5760" w:hanging="360"/>
+      </w:pPr>
+      <w:rPr>
+        <w:rFonts w:ascii="Courier New" w:hAnsi="Courier New" w:cs="Courier New" w:hint="default"/>
+      </w:rPr>
+    </w:lvl>
+    <w:lvl w:ilvl="8" w:tplc="080A0005" w:tentative="1">
+      <w:start w:val="1"/>
+      <w:numFmt w:val="bullet"/>
+      <w:lvlText w:val=""/>
+      <w:lvlJc w:val="left"/>
+      <w:pPr>
+        <w:ind w:left="6480" w:hanging="360"/>
+      </w:pPr>
+      <w:rPr>
+        <w:rFonts w:ascii="Wingdings" w:hAnsi="Wingdings" w:hint="default"/>
+      </w:rPr>
+    </w:lvl>
+  </w:abstractNum>
+  <w:abstractNum w:abstractNumId="10" w15:restartNumberingAfterBreak="0">
     <w:nsid w:val="5426049D"/>
     <w:multiLevelType w:val="multilevel"/>
     <w:tmpl w:val="8F66DFC8"/>
@@ -977,7 +3398,7 @@
       </w:rPr>
     </w:lvl>
   </w:abstractNum>
-  <w:abstractNum w:abstractNumId="4" w15:restartNumberingAfterBreak="0">
+  <w:abstractNum w:abstractNumId="11" w15:restartNumberingAfterBreak="0">
     <w:nsid w:val="55C81DED"/>
     <w:multiLevelType w:val="hybridMultilevel"/>
     <w:tmpl w:val="5EF2DA56"/>
@@ -1089,7 +3510,345 @@
       </w:rPr>
     </w:lvl>
   </w:abstractNum>
-  <w:abstractNum w:abstractNumId="5" w15:restartNumberingAfterBreak="0">
+  <w:abstractNum w:abstractNumId="12" w15:restartNumberingAfterBreak="0">
+    <w:nsid w:val="58881C2E"/>
+    <w:multiLevelType w:val="hybridMultilevel"/>
+    <w:tmpl w:val="619AD170"/>
+    <w:lvl w:ilvl="0" w:tplc="0004FB9E">
+      <w:numFmt w:val="bullet"/>
+      <w:lvlText w:val=""/>
+      <w:lvlJc w:val="left"/>
+      <w:pPr>
+        <w:ind w:left="720" w:hanging="360"/>
+      </w:pPr>
+      <w:rPr>
+        <w:rFonts w:ascii="Symbol" w:eastAsiaTheme="minorHAnsi" w:hAnsi="Symbol" w:cstheme="minorBidi" w:hint="default"/>
+      </w:rPr>
+    </w:lvl>
+    <w:lvl w:ilvl="1" w:tplc="240A0003" w:tentative="1">
+      <w:start w:val="1"/>
+      <w:numFmt w:val="bullet"/>
+      <w:lvlText w:val="o"/>
+      <w:lvlJc w:val="left"/>
+      <w:pPr>
+        <w:ind w:left="1440" w:hanging="360"/>
+      </w:pPr>
+      <w:rPr>
+        <w:rFonts w:ascii="Courier New" w:hAnsi="Courier New" w:cs="Courier New" w:hint="default"/>
+      </w:rPr>
+    </w:lvl>
+    <w:lvl w:ilvl="2" w:tplc="240A0005" w:tentative="1">
+      <w:start w:val="1"/>
+      <w:numFmt w:val="bullet"/>
+      <w:lvlText w:val=""/>
+      <w:lvlJc w:val="left"/>
+      <w:pPr>
+        <w:ind w:left="2160" w:hanging="360"/>
+      </w:pPr>
+      <w:rPr>
+        <w:rFonts w:ascii="Wingdings" w:hAnsi="Wingdings" w:hint="default"/>
+      </w:rPr>
+    </w:lvl>
+    <w:lvl w:ilvl="3" w:tplc="240A0001" w:tentative="1">
+      <w:start w:val="1"/>
+      <w:numFmt w:val="bullet"/>
+      <w:lvlText w:val=""/>
+      <w:lvlJc w:val="left"/>
+      <w:pPr>
+        <w:ind w:left="2880" w:hanging="360"/>
+      </w:pPr>
+      <w:rPr>
+        <w:rFonts w:ascii="Symbol" w:hAnsi="Symbol" w:hint="default"/>
+      </w:rPr>
+    </w:lvl>
+    <w:lvl w:ilvl="4" w:tplc="240A0003" w:tentative="1">
+      <w:start w:val="1"/>
+      <w:numFmt w:val="bullet"/>
+      <w:lvlText w:val="o"/>
+      <w:lvlJc w:val="left"/>
+      <w:pPr>
+        <w:ind w:left="3600" w:hanging="360"/>
+      </w:pPr>
+      <w:rPr>
+        <w:rFonts w:ascii="Courier New" w:hAnsi="Courier New" w:cs="Courier New" w:hint="default"/>
+      </w:rPr>
+    </w:lvl>
+    <w:lvl w:ilvl="5" w:tplc="240A0005" w:tentative="1">
+      <w:start w:val="1"/>
+      <w:numFmt w:val="bullet"/>
+      <w:lvlText w:val=""/>
+      <w:lvlJc w:val="left"/>
+      <w:pPr>
+        <w:ind w:left="4320" w:hanging="360"/>
+      </w:pPr>
+      <w:rPr>
+        <w:rFonts w:ascii="Wingdings" w:hAnsi="Wingdings" w:hint="default"/>
+      </w:rPr>
+    </w:lvl>
+    <w:lvl w:ilvl="6" w:tplc="240A0001" w:tentative="1">
+      <w:start w:val="1"/>
+      <w:numFmt w:val="bullet"/>
+      <w:lvlText w:val=""/>
+      <w:lvlJc w:val="left"/>
+      <w:pPr>
+        <w:ind w:left="5040" w:hanging="360"/>
+      </w:pPr>
+      <w:rPr>
+        <w:rFonts w:ascii="Symbol" w:hAnsi="Symbol" w:hint="default"/>
+      </w:rPr>
+    </w:lvl>
+    <w:lvl w:ilvl="7" w:tplc="240A0003" w:tentative="1">
+      <w:start w:val="1"/>
+      <w:numFmt w:val="bullet"/>
+      <w:lvlText w:val="o"/>
+      <w:lvlJc w:val="left"/>
+      <w:pPr>
+        <w:ind w:left="5760" w:hanging="360"/>
+      </w:pPr>
+      <w:rPr>
+        <w:rFonts w:ascii="Courier New" w:hAnsi="Courier New" w:cs="Courier New" w:hint="default"/>
+      </w:rPr>
+    </w:lvl>
+    <w:lvl w:ilvl="8" w:tplc="240A0005" w:tentative="1">
+      <w:start w:val="1"/>
+      <w:numFmt w:val="bullet"/>
+      <w:lvlText w:val=""/>
+      <w:lvlJc w:val="left"/>
+      <w:pPr>
+        <w:ind w:left="6480" w:hanging="360"/>
+      </w:pPr>
+      <w:rPr>
+        <w:rFonts w:ascii="Wingdings" w:hAnsi="Wingdings" w:hint="default"/>
+      </w:rPr>
+    </w:lvl>
+  </w:abstractNum>
+  <w:abstractNum w:abstractNumId="13" w15:restartNumberingAfterBreak="0">
+    <w:nsid w:val="616B1BA9"/>
+    <w:multiLevelType w:val="hybridMultilevel"/>
+    <w:tmpl w:val="A58682BA"/>
+    <w:lvl w:ilvl="0" w:tplc="080A0001">
+      <w:start w:val="1"/>
+      <w:numFmt w:val="bullet"/>
+      <w:lvlText w:val=""/>
+      <w:lvlJc w:val="left"/>
+      <w:pPr>
+        <w:ind w:left="720" w:hanging="360"/>
+      </w:pPr>
+      <w:rPr>
+        <w:rFonts w:ascii="Symbol" w:hAnsi="Symbol" w:hint="default"/>
+      </w:rPr>
+    </w:lvl>
+    <w:lvl w:ilvl="1" w:tplc="080A0003" w:tentative="1">
+      <w:start w:val="1"/>
+      <w:numFmt w:val="bullet"/>
+      <w:lvlText w:val="o"/>
+      <w:lvlJc w:val="left"/>
+      <w:pPr>
+        <w:ind w:left="1440" w:hanging="360"/>
+      </w:pPr>
+      <w:rPr>
+        <w:rFonts w:ascii="Courier New" w:hAnsi="Courier New" w:cs="Courier New" w:hint="default"/>
+      </w:rPr>
+    </w:lvl>
+    <w:lvl w:ilvl="2" w:tplc="080A0005" w:tentative="1">
+      <w:start w:val="1"/>
+      <w:numFmt w:val="bullet"/>
+      <w:lvlText w:val=""/>
+      <w:lvlJc w:val="left"/>
+      <w:pPr>
+        <w:ind w:left="2160" w:hanging="360"/>
+      </w:pPr>
+      <w:rPr>
+        <w:rFonts w:ascii="Wingdings" w:hAnsi="Wingdings" w:hint="default"/>
+      </w:rPr>
+    </w:lvl>
+    <w:lvl w:ilvl="3" w:tplc="080A0001" w:tentative="1">
+      <w:start w:val="1"/>
+      <w:numFmt w:val="bullet"/>
+      <w:lvlText w:val=""/>
+      <w:lvlJc w:val="left"/>
+      <w:pPr>
+        <w:ind w:left="2880" w:hanging="360"/>
+      </w:pPr>
+      <w:rPr>
+        <w:rFonts w:ascii="Symbol" w:hAnsi="Symbol" w:hint="default"/>
+      </w:rPr>
+    </w:lvl>
+    <w:lvl w:ilvl="4" w:tplc="080A0003" w:tentative="1">
+      <w:start w:val="1"/>
+      <w:numFmt w:val="bullet"/>
+      <w:lvlText w:val="o"/>
+      <w:lvlJc w:val="left"/>
+      <w:pPr>
+        <w:ind w:left="3600" w:hanging="360"/>
+      </w:pPr>
+      <w:rPr>
+        <w:rFonts w:ascii="Courier New" w:hAnsi="Courier New" w:cs="Courier New" w:hint="default"/>
+      </w:rPr>
+    </w:lvl>
+    <w:lvl w:ilvl="5" w:tplc="080A0005" w:tentative="1">
+      <w:start w:val="1"/>
+      <w:numFmt w:val="bullet"/>
+      <w:lvlText w:val=""/>
+      <w:lvlJc w:val="left"/>
+      <w:pPr>
+        <w:ind w:left="4320" w:hanging="360"/>
+      </w:pPr>
+      <w:rPr>
+        <w:rFonts w:ascii="Wingdings" w:hAnsi="Wingdings" w:hint="default"/>
+      </w:rPr>
+    </w:lvl>
+    <w:lvl w:ilvl="6" w:tplc="080A0001" w:tentative="1">
+      <w:start w:val="1"/>
+      <w:numFmt w:val="bullet"/>
+      <w:lvlText w:val=""/>
+      <w:lvlJc w:val="left"/>
+      <w:pPr>
+        <w:ind w:left="5040" w:hanging="360"/>
+      </w:pPr>
+      <w:rPr>
+        <w:rFonts w:ascii="Symbol" w:hAnsi="Symbol" w:hint="default"/>
+      </w:rPr>
+    </w:lvl>
+    <w:lvl w:ilvl="7" w:tplc="080A0003" w:tentative="1">
+      <w:start w:val="1"/>
+      <w:numFmt w:val="bullet"/>
+      <w:lvlText w:val="o"/>
+      <w:lvlJc w:val="left"/>
+      <w:pPr>
+        <w:ind w:left="5760" w:hanging="360"/>
+      </w:pPr>
+      <w:rPr>
+        <w:rFonts w:ascii="Courier New" w:hAnsi="Courier New" w:cs="Courier New" w:hint="default"/>
+      </w:rPr>
+    </w:lvl>
+    <w:lvl w:ilvl="8" w:tplc="080A0005" w:tentative="1">
+      <w:start w:val="1"/>
+      <w:numFmt w:val="bullet"/>
+      <w:lvlText w:val=""/>
+      <w:lvlJc w:val="left"/>
+      <w:pPr>
+        <w:ind w:left="6480" w:hanging="360"/>
+      </w:pPr>
+      <w:rPr>
+        <w:rFonts w:ascii="Wingdings" w:hAnsi="Wingdings" w:hint="default"/>
+      </w:rPr>
+    </w:lvl>
+  </w:abstractNum>
+  <w:abstractNum w:abstractNumId="14" w15:restartNumberingAfterBreak="0">
+    <w:nsid w:val="671C6A2E"/>
+    <w:multiLevelType w:val="hybridMultilevel"/>
+    <w:tmpl w:val="77764660"/>
+    <w:lvl w:ilvl="0" w:tplc="080A0001">
+      <w:start w:val="1"/>
+      <w:numFmt w:val="bullet"/>
+      <w:lvlText w:val=""/>
+      <w:lvlJc w:val="left"/>
+      <w:pPr>
+        <w:ind w:left="720" w:hanging="360"/>
+      </w:pPr>
+      <w:rPr>
+        <w:rFonts w:ascii="Symbol" w:hAnsi="Symbol" w:hint="default"/>
+      </w:rPr>
+    </w:lvl>
+    <w:lvl w:ilvl="1" w:tplc="080A0003" w:tentative="1">
+      <w:start w:val="1"/>
+      <w:numFmt w:val="bullet"/>
+      <w:lvlText w:val="o"/>
+      <w:lvlJc w:val="left"/>
+      <w:pPr>
+        <w:ind w:left="1440" w:hanging="360"/>
+      </w:pPr>
+      <w:rPr>
+        <w:rFonts w:ascii="Courier New" w:hAnsi="Courier New" w:cs="Courier New" w:hint="default"/>
+      </w:rPr>
+    </w:lvl>
+    <w:lvl w:ilvl="2" w:tplc="080A0005" w:tentative="1">
+      <w:start w:val="1"/>
+      <w:numFmt w:val="bullet"/>
+      <w:lvlText w:val=""/>
+      <w:lvlJc w:val="left"/>
+      <w:pPr>
+        <w:ind w:left="2160" w:hanging="360"/>
+      </w:pPr>
+      <w:rPr>
+        <w:rFonts w:ascii="Wingdings" w:hAnsi="Wingdings" w:hint="default"/>
+      </w:rPr>
+    </w:lvl>
+    <w:lvl w:ilvl="3" w:tplc="080A0001" w:tentative="1">
+      <w:start w:val="1"/>
+      <w:numFmt w:val="bullet"/>
+      <w:lvlText w:val=""/>
+      <w:lvlJc w:val="left"/>
+      <w:pPr>
+        <w:ind w:left="2880" w:hanging="360"/>
+      </w:pPr>
+      <w:rPr>
+        <w:rFonts w:ascii="Symbol" w:hAnsi="Symbol" w:hint="default"/>
+      </w:rPr>
+    </w:lvl>
+    <w:lvl w:ilvl="4" w:tplc="080A0003" w:tentative="1">
+      <w:start w:val="1"/>
+      <w:numFmt w:val="bullet"/>
+      <w:lvlText w:val="o"/>
+      <w:lvlJc w:val="left"/>
+      <w:pPr>
+        <w:ind w:left="3600" w:hanging="360"/>
+      </w:pPr>
+      <w:rPr>
+        <w:rFonts w:ascii="Courier New" w:hAnsi="Courier New" w:cs="Courier New" w:hint="default"/>
+      </w:rPr>
+    </w:lvl>
+    <w:lvl w:ilvl="5" w:tplc="080A0005" w:tentative="1">
+      <w:start w:val="1"/>
+      <w:numFmt w:val="bullet"/>
+      <w:lvlText w:val=""/>
+      <w:lvlJc w:val="left"/>
+      <w:pPr>
+        <w:ind w:left="4320" w:hanging="360"/>
+      </w:pPr>
+      <w:rPr>
+        <w:rFonts w:ascii="Wingdings" w:hAnsi="Wingdings" w:hint="default"/>
+      </w:rPr>
+    </w:lvl>
+    <w:lvl w:ilvl="6" w:tplc="080A0001" w:tentative="1">
+      <w:start w:val="1"/>
+      <w:numFmt w:val="bullet"/>
+      <w:lvlText w:val=""/>
+      <w:lvlJc w:val="left"/>
+      <w:pPr>
+        <w:ind w:left="5040" w:hanging="360"/>
+      </w:pPr>
+      <w:rPr>
+        <w:rFonts w:ascii="Symbol" w:hAnsi="Symbol" w:hint="default"/>
+      </w:rPr>
+    </w:lvl>
+    <w:lvl w:ilvl="7" w:tplc="080A0003" w:tentative="1">
+      <w:start w:val="1"/>
+      <w:numFmt w:val="bullet"/>
+      <w:lvlText w:val="o"/>
+      <w:lvlJc w:val="left"/>
+      <w:pPr>
+        <w:ind w:left="5760" w:hanging="360"/>
+      </w:pPr>
+      <w:rPr>
+        <w:rFonts w:ascii="Courier New" w:hAnsi="Courier New" w:cs="Courier New" w:hint="default"/>
+      </w:rPr>
+    </w:lvl>
+    <w:lvl w:ilvl="8" w:tplc="080A0005" w:tentative="1">
+      <w:start w:val="1"/>
+      <w:numFmt w:val="bullet"/>
+      <w:lvlText w:val=""/>
+      <w:lvlJc w:val="left"/>
+      <w:pPr>
+        <w:ind w:left="6480" w:hanging="360"/>
+      </w:pPr>
+      <w:rPr>
+        <w:rFonts w:ascii="Wingdings" w:hAnsi="Wingdings" w:hint="default"/>
+      </w:rPr>
+    </w:lvl>
+  </w:abstractNum>
+  <w:abstractNum w:abstractNumId="15" w15:restartNumberingAfterBreak="0">
     <w:nsid w:val="709562E9"/>
     <w:multiLevelType w:val="multilevel"/>
     <w:tmpl w:val="034E4278"/>
@@ -1210,7 +3969,7 @@
       </w:rPr>
     </w:lvl>
   </w:abstractNum>
-  <w:abstractNum w:abstractNumId="6" w15:restartNumberingAfterBreak="0">
+  <w:abstractNum w:abstractNumId="16" w15:restartNumberingAfterBreak="0">
     <w:nsid w:val="70A669E8"/>
     <w:multiLevelType w:val="hybridMultilevel"/>
     <w:tmpl w:val="24CC2A14"/>
@@ -1322,7 +4081,7 @@
       </w:rPr>
     </w:lvl>
   </w:abstractNum>
-  <w:abstractNum w:abstractNumId="7" w15:restartNumberingAfterBreak="0">
+  <w:abstractNum w:abstractNumId="17" w15:restartNumberingAfterBreak="0">
     <w:nsid w:val="7925479A"/>
     <w:multiLevelType w:val="multilevel"/>
     <w:tmpl w:val="BF88803E"/>
@@ -1444,28 +4203,58 @@
     </w:lvl>
   </w:abstractNum>
   <w:num w:numId="1" w16cid:durableId="270551309">
+    <w:abstractNumId w:val="16"/>
+  </w:num>
+  <w:num w:numId="2" w16cid:durableId="1026637918">
+    <w:abstractNumId w:val="4"/>
+  </w:num>
+  <w:num w:numId="3" w16cid:durableId="1605072501">
+    <w:abstractNumId w:val="11"/>
+  </w:num>
+  <w:num w:numId="4" w16cid:durableId="1932426868">
+    <w:abstractNumId w:val="10"/>
+  </w:num>
+  <w:num w:numId="5" w16cid:durableId="1063334026">
+    <w:abstractNumId w:val="3"/>
+  </w:num>
+  <w:num w:numId="6" w16cid:durableId="1695032357">
+    <w:abstractNumId w:val="17"/>
+  </w:num>
+  <w:num w:numId="7" w16cid:durableId="1441415008">
+    <w:abstractNumId w:val="15"/>
+  </w:num>
+  <w:num w:numId="8" w16cid:durableId="1241061067">
+    <w:abstractNumId w:val="7"/>
+  </w:num>
+  <w:num w:numId="9" w16cid:durableId="1932346386">
+    <w:abstractNumId w:val="1"/>
+  </w:num>
+  <w:num w:numId="10" w16cid:durableId="1638804613">
+    <w:abstractNumId w:val="13"/>
+  </w:num>
+  <w:num w:numId="11" w16cid:durableId="1443644317">
+    <w:abstractNumId w:val="14"/>
+  </w:num>
+  <w:num w:numId="12" w16cid:durableId="1999308357">
+    <w:abstractNumId w:val="0"/>
+  </w:num>
+  <w:num w:numId="13" w16cid:durableId="1303732784">
     <w:abstractNumId w:val="6"/>
   </w:num>
-  <w:num w:numId="2" w16cid:durableId="1026637918">
-    <w:abstractNumId w:val="1"/>
-  </w:num>
-  <w:num w:numId="3" w16cid:durableId="1605072501">
-    <w:abstractNumId w:val="4"/>
-  </w:num>
-  <w:num w:numId="4" w16cid:durableId="1932426868">
-    <w:abstractNumId w:val="3"/>
-  </w:num>
-  <w:num w:numId="5" w16cid:durableId="1063334026">
-    <w:abstractNumId w:val="0"/>
-  </w:num>
-  <w:num w:numId="6" w16cid:durableId="1695032357">
-    <w:abstractNumId w:val="7"/>
-  </w:num>
-  <w:num w:numId="7" w16cid:durableId="1441415008">
+  <w:num w:numId="14" w16cid:durableId="145242607">
     <w:abstractNumId w:val="5"/>
   </w:num>
-  <w:num w:numId="8" w16cid:durableId="1241061067">
+  <w:num w:numId="15" w16cid:durableId="1747460699">
+    <w:abstractNumId w:val="8"/>
+  </w:num>
+  <w:num w:numId="16" w16cid:durableId="206987104">
     <w:abstractNumId w:val="2"/>
+  </w:num>
+  <w:num w:numId="17" w16cid:durableId="1438603449">
+    <w:abstractNumId w:val="9"/>
+  </w:num>
+  <w:num w:numId="18" w16cid:durableId="1257640453">
+    <w:abstractNumId w:val="12"/>
   </w:num>
 </w:numbering>
 </file>
@@ -1954,6 +4743,18 @@
       <w:shd w:val="clear" w:color="auto" w:fill="E1DFDD"/>
     </w:rPr>
   </w:style>
+  <w:style w:type="character" w:styleId="Hipervnculovisitado">
+    <w:name w:val="FollowedHyperlink"/>
+    <w:basedOn w:val="Fuentedeprrafopredeter"/>
+    <w:uiPriority w:val="99"/>
+    <w:semiHidden/>
+    <w:unhideWhenUsed/>
+    <w:rsid w:val="0095695E"/>
+    <w:rPr>
+      <w:color w:val="954F72" w:themeColor="followedHyperlink"/>
+      <w:u w:val="single"/>
+    </w:rPr>
+  </w:style>
 </w:styles>
 </file>
 

</xml_diff>